<commit_message>
Coor system for DH & new Parameters ;)
</commit_message>
<xml_diff>
--- a/parameters/Parameters.docx
+++ b/parameters/Parameters.docx
@@ -157,7 +157,7 @@
           <w:sz w:val="17"/>
           <w:szCs w:val="17"/>
         </w:rPr>
-        <w:t>Масса = 1909.40 граммов</w:t>
+        <w:t>Масса = 1909.4 граммов</w:t>
       </w:r>
     </w:p>
     <w:p>
@@ -316,7 +316,7 @@
           <w:szCs w:val="17"/>
         </w:rPr>
         <w:tab/>
-        <w:t>X = 0.00</w:t>
+        <w:t>X = 0</w:t>
       </w:r>
     </w:p>
     <w:p>
@@ -485,7 +485,7 @@
           <w:sz w:val="17"/>
           <w:szCs w:val="17"/>
         </w:rPr>
-        <w:t xml:space="preserve"> = ( 1.00,  0.00,  0.00)   </w:t>
+        <w:t xml:space="preserve"> = ( 1,  0,  0)   </w:t>
       </w:r>
       <w:r>
         <w:rPr>
@@ -556,7 +556,7 @@
           <w:sz w:val="17"/>
           <w:szCs w:val="17"/>
         </w:rPr>
-        <w:t xml:space="preserve"> = ( 0.00,  1.00, -0.05)   </w:t>
+        <w:t xml:space="preserve"> = ( 0,  1, -0.05)   </w:t>
       </w:r>
       <w:r>
         <w:rPr>
@@ -582,7 +582,7 @@
           <w:sz w:val="17"/>
           <w:szCs w:val="17"/>
         </w:rPr>
-        <w:t xml:space="preserve"> = 3927663.30</w:t>
+        <w:t xml:space="preserve"> = 3927663.3</w:t>
       </w:r>
     </w:p>
     <w:p>
@@ -627,7 +627,7 @@
           <w:sz w:val="17"/>
           <w:szCs w:val="17"/>
         </w:rPr>
-        <w:t xml:space="preserve"> = ( 0.00,  0.05,  1.00)   </w:t>
+        <w:t xml:space="preserve"> = ( 0,  0.05,  1)   </w:t>
       </w:r>
       <w:r>
         <w:rPr>
@@ -1151,7 +1151,7 @@
           <w:sz w:val="17"/>
           <w:szCs w:val="17"/>
         </w:rPr>
-        <w:t xml:space="preserve"> = -92.47</w:t>
+        <w:t xml:space="preserve"> = 92.47</w:t>
       </w:r>
       <w:r>
         <w:rPr>
@@ -1177,7 +1177,7 @@
           <w:sz w:val="17"/>
           <w:szCs w:val="17"/>
         </w:rPr>
-        <w:t xml:space="preserve"> = -69.60</w:t>
+        <w:t xml:space="preserve"> = 69.6</w:t>
       </w:r>
     </w:p>
     <w:p>
@@ -1221,7 +1221,7 @@
           <w:sz w:val="17"/>
           <w:szCs w:val="17"/>
         </w:rPr>
-        <w:t xml:space="preserve"> = -92.47</w:t>
+        <w:t xml:space="preserve"> = 92.47</w:t>
       </w:r>
       <w:r>
         <w:rPr>
@@ -1273,7 +1273,7 @@
           <w:sz w:val="17"/>
           <w:szCs w:val="17"/>
         </w:rPr>
-        <w:t xml:space="preserve"> = -89828.69</w:t>
+        <w:t xml:space="preserve"> = 89828.69</w:t>
       </w:r>
     </w:p>
     <w:p>
@@ -1317,7 +1317,7 @@
           <w:sz w:val="17"/>
           <w:szCs w:val="17"/>
         </w:rPr>
-        <w:t xml:space="preserve"> = -69.60</w:t>
+        <w:t xml:space="preserve"> = 69.6</w:t>
       </w:r>
       <w:r>
         <w:rPr>
@@ -1343,7 +1343,7 @@
           <w:sz w:val="17"/>
           <w:szCs w:val="17"/>
         </w:rPr>
-        <w:t xml:space="preserve"> = -89828.69</w:t>
+        <w:t xml:space="preserve"> = 89828.69</w:t>
       </w:r>
       <w:r>
         <w:rPr>
@@ -1386,10 +1386,10 @@
           <w:noProof/>
         </w:rPr>
         <w:drawing>
-          <wp:inline distT="0" distB="0" distL="0" distR="0" wp14:anchorId="6094DE05" wp14:editId="5B51F7C3">
-            <wp:extent cx="4102100" cy="3217242"/>
-            <wp:effectExtent l="0" t="0" r="0" b="2540"/>
-            <wp:docPr id="4" name="Рисунок 4"/>
+          <wp:inline distT="0" distB="0" distL="0" distR="0" wp14:anchorId="4DCB10CB" wp14:editId="6F3073BE">
+            <wp:extent cx="4248150" cy="3329158"/>
+            <wp:effectExtent l="0" t="0" r="0" b="5080"/>
+            <wp:docPr id="5" name="Рисунок 5"/>
             <wp:cNvGraphicFramePr>
               <a:graphicFrameLocks xmlns:a="http://schemas.openxmlformats.org/drawingml/2006/main" noChangeAspect="1"/>
             </wp:cNvGraphicFramePr>
@@ -1409,7 +1409,7 @@
                   <pic:spPr>
                     <a:xfrm>
                       <a:off x="0" y="0"/>
-                      <a:ext cx="4109096" cy="3222729"/>
+                      <a:ext cx="4253007" cy="3332965"/>
                     </a:xfrm>
                     <a:prstGeom prst="rect">
                       <a:avLst/>
@@ -1503,139 +1503,139 @@
           <w:sz w:val="17"/>
           <w:szCs w:val="17"/>
         </w:rPr>
-        <w:t xml:space="preserve">     Система координат: joint1_link</w:t>
-      </w:r>
-    </w:p>
-    <w:p>
-      <w:pPr>
-        <w:tabs>
-          <w:tab w:val="left" w:pos="300"/>
-          <w:tab w:val="left" w:pos="2400"/>
-          <w:tab w:val="left" w:pos="4500"/>
-        </w:tabs>
-        <w:autoSpaceDE w:val="0"/>
-        <w:autoSpaceDN w:val="0"/>
-        <w:adjustRightInd w:val="0"/>
-        <w:spacing w:after="0" w:line="240" w:lineRule="auto"/>
-        <w:rPr>
-          <w:rFonts w:ascii="Segoe UI" w:hAnsi="Segoe UI" w:cs="Segoe UI"/>
-          <w:sz w:val="17"/>
-          <w:szCs w:val="17"/>
-        </w:rPr>
-      </w:pPr>
-    </w:p>
-    <w:p>
-      <w:pPr>
-        <w:tabs>
-          <w:tab w:val="left" w:pos="300"/>
-          <w:tab w:val="left" w:pos="2400"/>
-          <w:tab w:val="left" w:pos="4500"/>
-        </w:tabs>
-        <w:autoSpaceDE w:val="0"/>
-        <w:autoSpaceDN w:val="0"/>
-        <w:adjustRightInd w:val="0"/>
-        <w:spacing w:after="0" w:line="240" w:lineRule="auto"/>
-        <w:rPr>
-          <w:rFonts w:ascii="Segoe UI" w:hAnsi="Segoe UI" w:cs="Segoe UI"/>
-          <w:sz w:val="17"/>
-          <w:szCs w:val="17"/>
-        </w:rPr>
-      </w:pPr>
-      <w:r>
-        <w:rPr>
-          <w:rFonts w:ascii="Segoe UI" w:hAnsi="Segoe UI" w:cs="Segoe UI"/>
-          <w:sz w:val="17"/>
-          <w:szCs w:val="17"/>
-        </w:rPr>
-        <w:t>Масса = 1952.89 граммов</w:t>
-      </w:r>
-    </w:p>
-    <w:p>
-      <w:pPr>
-        <w:tabs>
-          <w:tab w:val="left" w:pos="300"/>
-          <w:tab w:val="left" w:pos="2400"/>
-          <w:tab w:val="left" w:pos="4500"/>
-        </w:tabs>
-        <w:autoSpaceDE w:val="0"/>
-        <w:autoSpaceDN w:val="0"/>
-        <w:adjustRightInd w:val="0"/>
-        <w:spacing w:after="0" w:line="240" w:lineRule="auto"/>
-        <w:rPr>
-          <w:rFonts w:ascii="Segoe UI" w:hAnsi="Segoe UI" w:cs="Segoe UI"/>
-          <w:sz w:val="17"/>
-          <w:szCs w:val="17"/>
-        </w:rPr>
-      </w:pPr>
-    </w:p>
-    <w:p>
-      <w:pPr>
-        <w:tabs>
-          <w:tab w:val="left" w:pos="300"/>
-          <w:tab w:val="left" w:pos="2400"/>
-          <w:tab w:val="left" w:pos="4500"/>
-        </w:tabs>
-        <w:autoSpaceDE w:val="0"/>
-        <w:autoSpaceDN w:val="0"/>
-        <w:adjustRightInd w:val="0"/>
-        <w:spacing w:after="0" w:line="240" w:lineRule="auto"/>
-        <w:rPr>
-          <w:rFonts w:ascii="Segoe UI" w:hAnsi="Segoe UI" w:cs="Segoe UI"/>
-          <w:sz w:val="17"/>
-          <w:szCs w:val="17"/>
-        </w:rPr>
-      </w:pPr>
-      <w:r>
-        <w:rPr>
-          <w:rFonts w:ascii="Segoe UI" w:hAnsi="Segoe UI" w:cs="Segoe UI"/>
-          <w:sz w:val="17"/>
-          <w:szCs w:val="17"/>
-        </w:rPr>
-        <w:t>Объем = 191922.25 кубические миллиметры</w:t>
-      </w:r>
-    </w:p>
-    <w:p>
-      <w:pPr>
-        <w:tabs>
-          <w:tab w:val="left" w:pos="300"/>
-          <w:tab w:val="left" w:pos="2400"/>
-          <w:tab w:val="left" w:pos="4500"/>
-        </w:tabs>
-        <w:autoSpaceDE w:val="0"/>
-        <w:autoSpaceDN w:val="0"/>
-        <w:adjustRightInd w:val="0"/>
-        <w:spacing w:after="0" w:line="240" w:lineRule="auto"/>
-        <w:rPr>
-          <w:rFonts w:ascii="Segoe UI" w:hAnsi="Segoe UI" w:cs="Segoe UI"/>
-          <w:sz w:val="17"/>
-          <w:szCs w:val="17"/>
-        </w:rPr>
-      </w:pPr>
-    </w:p>
-    <w:p>
-      <w:pPr>
-        <w:tabs>
-          <w:tab w:val="left" w:pos="300"/>
-          <w:tab w:val="left" w:pos="2400"/>
-          <w:tab w:val="left" w:pos="4500"/>
-        </w:tabs>
-        <w:autoSpaceDE w:val="0"/>
-        <w:autoSpaceDN w:val="0"/>
-        <w:adjustRightInd w:val="0"/>
-        <w:spacing w:after="0" w:line="240" w:lineRule="auto"/>
-        <w:rPr>
-          <w:rFonts w:ascii="Segoe UI" w:hAnsi="Segoe UI" w:cs="Segoe UI"/>
-          <w:sz w:val="17"/>
-          <w:szCs w:val="17"/>
-        </w:rPr>
-      </w:pPr>
-      <w:r>
-        <w:rPr>
-          <w:rFonts w:ascii="Segoe UI" w:hAnsi="Segoe UI" w:cs="Segoe UI"/>
-          <w:sz w:val="17"/>
-          <w:szCs w:val="17"/>
-        </w:rPr>
-        <w:t>Площадь поверхности = 133657.68  квадратные миллиметры</w:t>
+        <w:t xml:space="preserve">     Система координат: Joint1_DH</w:t>
+      </w:r>
+    </w:p>
+    <w:p>
+      <w:pPr>
+        <w:tabs>
+          <w:tab w:val="left" w:pos="300"/>
+          <w:tab w:val="left" w:pos="2400"/>
+          <w:tab w:val="left" w:pos="4500"/>
+        </w:tabs>
+        <w:autoSpaceDE w:val="0"/>
+        <w:autoSpaceDN w:val="0"/>
+        <w:adjustRightInd w:val="0"/>
+        <w:spacing w:after="0" w:line="240" w:lineRule="auto"/>
+        <w:rPr>
+          <w:rFonts w:ascii="Segoe UI" w:hAnsi="Segoe UI" w:cs="Segoe UI"/>
+          <w:sz w:val="17"/>
+          <w:szCs w:val="17"/>
+        </w:rPr>
+      </w:pPr>
+    </w:p>
+    <w:p>
+      <w:pPr>
+        <w:tabs>
+          <w:tab w:val="left" w:pos="300"/>
+          <w:tab w:val="left" w:pos="2400"/>
+          <w:tab w:val="left" w:pos="4500"/>
+        </w:tabs>
+        <w:autoSpaceDE w:val="0"/>
+        <w:autoSpaceDN w:val="0"/>
+        <w:adjustRightInd w:val="0"/>
+        <w:spacing w:after="0" w:line="240" w:lineRule="auto"/>
+        <w:rPr>
+          <w:rFonts w:ascii="Segoe UI" w:hAnsi="Segoe UI" w:cs="Segoe UI"/>
+          <w:sz w:val="17"/>
+          <w:szCs w:val="17"/>
+        </w:rPr>
+      </w:pPr>
+      <w:r>
+        <w:rPr>
+          <w:rFonts w:ascii="Segoe UI" w:hAnsi="Segoe UI" w:cs="Segoe UI"/>
+          <w:sz w:val="17"/>
+          <w:szCs w:val="17"/>
+        </w:rPr>
+        <w:t>Масса = 1962.87 граммов</w:t>
+      </w:r>
+    </w:p>
+    <w:p>
+      <w:pPr>
+        <w:tabs>
+          <w:tab w:val="left" w:pos="300"/>
+          <w:tab w:val="left" w:pos="2400"/>
+          <w:tab w:val="left" w:pos="4500"/>
+        </w:tabs>
+        <w:autoSpaceDE w:val="0"/>
+        <w:autoSpaceDN w:val="0"/>
+        <w:adjustRightInd w:val="0"/>
+        <w:spacing w:after="0" w:line="240" w:lineRule="auto"/>
+        <w:rPr>
+          <w:rFonts w:ascii="Segoe UI" w:hAnsi="Segoe UI" w:cs="Segoe UI"/>
+          <w:sz w:val="17"/>
+          <w:szCs w:val="17"/>
+        </w:rPr>
+      </w:pPr>
+    </w:p>
+    <w:p>
+      <w:pPr>
+        <w:tabs>
+          <w:tab w:val="left" w:pos="300"/>
+          <w:tab w:val="left" w:pos="2400"/>
+          <w:tab w:val="left" w:pos="4500"/>
+        </w:tabs>
+        <w:autoSpaceDE w:val="0"/>
+        <w:autoSpaceDN w:val="0"/>
+        <w:adjustRightInd w:val="0"/>
+        <w:spacing w:after="0" w:line="240" w:lineRule="auto"/>
+        <w:rPr>
+          <w:rFonts w:ascii="Segoe UI" w:hAnsi="Segoe UI" w:cs="Segoe UI"/>
+          <w:sz w:val="17"/>
+          <w:szCs w:val="17"/>
+        </w:rPr>
+      </w:pPr>
+      <w:r>
+        <w:rPr>
+          <w:rFonts w:ascii="Segoe UI" w:hAnsi="Segoe UI" w:cs="Segoe UI"/>
+          <w:sz w:val="17"/>
+          <w:szCs w:val="17"/>
+        </w:rPr>
+        <w:t>Объем = 193202.25 кубические миллиметры</w:t>
+      </w:r>
+    </w:p>
+    <w:p>
+      <w:pPr>
+        <w:tabs>
+          <w:tab w:val="left" w:pos="300"/>
+          <w:tab w:val="left" w:pos="2400"/>
+          <w:tab w:val="left" w:pos="4500"/>
+        </w:tabs>
+        <w:autoSpaceDE w:val="0"/>
+        <w:autoSpaceDN w:val="0"/>
+        <w:adjustRightInd w:val="0"/>
+        <w:spacing w:after="0" w:line="240" w:lineRule="auto"/>
+        <w:rPr>
+          <w:rFonts w:ascii="Segoe UI" w:hAnsi="Segoe UI" w:cs="Segoe UI"/>
+          <w:sz w:val="17"/>
+          <w:szCs w:val="17"/>
+        </w:rPr>
+      </w:pPr>
+    </w:p>
+    <w:p>
+      <w:pPr>
+        <w:tabs>
+          <w:tab w:val="left" w:pos="300"/>
+          <w:tab w:val="left" w:pos="2400"/>
+          <w:tab w:val="left" w:pos="4500"/>
+        </w:tabs>
+        <w:autoSpaceDE w:val="0"/>
+        <w:autoSpaceDN w:val="0"/>
+        <w:adjustRightInd w:val="0"/>
+        <w:spacing w:after="0" w:line="240" w:lineRule="auto"/>
+        <w:rPr>
+          <w:rFonts w:ascii="Segoe UI" w:hAnsi="Segoe UI" w:cs="Segoe UI"/>
+          <w:sz w:val="17"/>
+          <w:szCs w:val="17"/>
+        </w:rPr>
+      </w:pPr>
+      <w:r>
+        <w:rPr>
+          <w:rFonts w:ascii="Segoe UI" w:hAnsi="Segoe UI" w:cs="Segoe UI"/>
+          <w:sz w:val="17"/>
+          <w:szCs w:val="17"/>
+        </w:rPr>
+        <w:t>Площадь поверхности = 134329.68  квадратные миллиметры</w:t>
       </w:r>
     </w:p>
     <w:p>
@@ -1733,34 +1733,34 @@
           <w:szCs w:val="17"/>
         </w:rPr>
         <w:tab/>
-        <w:t>Y = -7.68</w:t>
-      </w:r>
-    </w:p>
-    <w:p>
-      <w:pPr>
-        <w:tabs>
-          <w:tab w:val="left" w:pos="300"/>
-          <w:tab w:val="left" w:pos="2400"/>
-          <w:tab w:val="left" w:pos="4500"/>
-        </w:tabs>
-        <w:autoSpaceDE w:val="0"/>
-        <w:autoSpaceDN w:val="0"/>
-        <w:adjustRightInd w:val="0"/>
-        <w:spacing w:after="0" w:line="240" w:lineRule="auto"/>
-        <w:rPr>
-          <w:rFonts w:ascii="Segoe UI" w:hAnsi="Segoe UI" w:cs="Segoe UI"/>
-          <w:sz w:val="17"/>
-          <w:szCs w:val="17"/>
-        </w:rPr>
-      </w:pPr>
-      <w:r>
-        <w:rPr>
-          <w:rFonts w:ascii="Segoe UI" w:hAnsi="Segoe UI" w:cs="Segoe UI"/>
-          <w:sz w:val="17"/>
-          <w:szCs w:val="17"/>
-        </w:rPr>
-        <w:tab/>
-        <w:t>Z = 19.96</w:t>
+        <w:t>Y = -8.12</w:t>
+      </w:r>
+    </w:p>
+    <w:p>
+      <w:pPr>
+        <w:tabs>
+          <w:tab w:val="left" w:pos="300"/>
+          <w:tab w:val="left" w:pos="2400"/>
+          <w:tab w:val="left" w:pos="4500"/>
+        </w:tabs>
+        <w:autoSpaceDE w:val="0"/>
+        <w:autoSpaceDN w:val="0"/>
+        <w:adjustRightInd w:val="0"/>
+        <w:spacing w:after="0" w:line="240" w:lineRule="auto"/>
+        <w:rPr>
+          <w:rFonts w:ascii="Segoe UI" w:hAnsi="Segoe UI" w:cs="Segoe UI"/>
+          <w:sz w:val="17"/>
+          <w:szCs w:val="17"/>
+        </w:rPr>
+      </w:pPr>
+      <w:r>
+        <w:rPr>
+          <w:rFonts w:ascii="Segoe UI" w:hAnsi="Segoe UI" w:cs="Segoe UI"/>
+          <w:sz w:val="17"/>
+          <w:szCs w:val="17"/>
+        </w:rPr>
+        <w:tab/>
+        <w:t>Z = -3.12</w:t>
       </w:r>
     </w:p>
     <w:p>
@@ -1875,7 +1875,7 @@
           <w:sz w:val="17"/>
           <w:szCs w:val="17"/>
         </w:rPr>
-        <w:t xml:space="preserve"> = (-0.01,  1.00, -0.04)   </w:t>
+        <w:t xml:space="preserve"> = (-0.01,  1, -0.04)   </w:t>
       </w:r>
       <w:r>
         <w:rPr>
@@ -1901,7 +1901,7 @@
           <w:sz w:val="17"/>
           <w:szCs w:val="17"/>
         </w:rPr>
-        <w:t xml:space="preserve"> = 3036283.24</w:t>
+        <w:t xml:space="preserve"> = 3051508.49</w:t>
       </w:r>
     </w:p>
     <w:p>
@@ -1946,7 +1946,7 @@
           <w:sz w:val="17"/>
           <w:szCs w:val="17"/>
         </w:rPr>
-        <w:t xml:space="preserve"> = ( 1.00,  0.01,  0.02)   </w:t>
+        <w:t xml:space="preserve"> = (-1, -0.01, -0.02)   </w:t>
       </w:r>
       <w:r>
         <w:rPr>
@@ -1972,7 +1972,7 @@
           <w:sz w:val="17"/>
           <w:szCs w:val="17"/>
         </w:rPr>
-        <w:t xml:space="preserve"> = 3742551.18</w:t>
+        <w:t xml:space="preserve"> = 3818754.39</w:t>
       </w:r>
     </w:p>
     <w:p>
@@ -2017,7 +2017,7 @@
           <w:sz w:val="17"/>
           <w:szCs w:val="17"/>
         </w:rPr>
-        <w:t xml:space="preserve"> = ( 0.02, -0.04, -1.00)   </w:t>
+        <w:t xml:space="preserve"> = (-0.02,  0.04,  1)   </w:t>
       </w:r>
       <w:r>
         <w:rPr>
@@ -2043,7 +2043,7 @@
           <w:sz w:val="17"/>
           <w:szCs w:val="17"/>
         </w:rPr>
-        <w:t xml:space="preserve"> = 4334067.02</w:t>
+        <w:t xml:space="preserve"> = 4405698.1</w:t>
       </w:r>
     </w:p>
     <w:p>
@@ -2157,7 +2157,7 @@
           <w:sz w:val="17"/>
           <w:szCs w:val="17"/>
         </w:rPr>
-        <w:t xml:space="preserve"> = 3742635.10</w:t>
+        <w:t xml:space="preserve"> = 3818836.85</w:t>
       </w:r>
       <w:r>
         <w:rPr>
@@ -2183,7 +2183,7 @@
           <w:sz w:val="17"/>
           <w:szCs w:val="17"/>
         </w:rPr>
-        <w:t xml:space="preserve"> = -8637.07</w:t>
+        <w:t xml:space="preserve"> = -9128.11</w:t>
       </w:r>
       <w:r>
         <w:rPr>
@@ -2209,7 +2209,7 @@
           <w:sz w:val="17"/>
           <w:szCs w:val="17"/>
         </w:rPr>
-        <w:t xml:space="preserve"> = 11182.95</w:t>
+        <w:t xml:space="preserve"> = 11201.75</w:t>
       </w:r>
     </w:p>
     <w:p>
@@ -2253,7 +2253,7 @@
           <w:sz w:val="17"/>
           <w:szCs w:val="17"/>
         </w:rPr>
-        <w:t xml:space="preserve"> = -8637.07</w:t>
+        <w:t xml:space="preserve"> = -9128.11</w:t>
       </w:r>
       <w:r>
         <w:rPr>
@@ -2279,7 +2279,7 @@
           <w:sz w:val="17"/>
           <w:szCs w:val="17"/>
         </w:rPr>
-        <w:t xml:space="preserve"> = 3038100.39</w:t>
+        <w:t xml:space="preserve"> = 3053458.62</w:t>
       </w:r>
       <w:r>
         <w:rPr>
@@ -2305,7 +2305,7 @@
           <w:sz w:val="17"/>
           <w:szCs w:val="17"/>
         </w:rPr>
-        <w:t xml:space="preserve"> = -46955.16</w:t>
+        <w:t xml:space="preserve"> = -49764.13</w:t>
       </w:r>
     </w:p>
     <w:p>
@@ -2349,7 +2349,7 @@
           <w:sz w:val="17"/>
           <w:szCs w:val="17"/>
         </w:rPr>
-        <w:t xml:space="preserve"> = 11182.95</w:t>
+        <w:t xml:space="preserve"> = 11201.75</w:t>
       </w:r>
       <w:r>
         <w:rPr>
@@ -2375,7 +2375,7 @@
           <w:sz w:val="17"/>
           <w:szCs w:val="17"/>
         </w:rPr>
-        <w:t xml:space="preserve"> = -46955.16</w:t>
+        <w:t xml:space="preserve"> = -49764.13</w:t>
       </w:r>
       <w:r>
         <w:rPr>
@@ -2401,7 +2401,7 @@
           <w:sz w:val="17"/>
           <w:szCs w:val="17"/>
         </w:rPr>
-        <w:t xml:space="preserve"> = 4332165.95</w:t>
+        <w:t xml:space="preserve"> = 4403665.52</w:t>
       </w:r>
     </w:p>
     <w:p>
@@ -2515,7 +2515,7 @@
           <w:sz w:val="17"/>
           <w:szCs w:val="17"/>
         </w:rPr>
-        <w:t xml:space="preserve"> = 4635995.65</w:t>
+        <w:t xml:space="preserve"> = 3967505.95</w:t>
       </w:r>
       <w:r>
         <w:rPr>
@@ -2541,7 +2541,7 @@
           <w:sz w:val="17"/>
           <w:szCs w:val="17"/>
         </w:rPr>
-        <w:t xml:space="preserve"> = -92.47</w:t>
+        <w:t xml:space="preserve"> = 92.47</w:t>
       </w:r>
       <w:r>
         <w:rPr>
@@ -2567,7 +2567,7 @@
           <w:sz w:val="17"/>
           <w:szCs w:val="17"/>
         </w:rPr>
-        <w:t xml:space="preserve"> = -11019.05</w:t>
+        <w:t xml:space="preserve"> = 14674.39</w:t>
       </w:r>
     </w:p>
     <w:p>
@@ -2611,7 +2611,7 @@
           <w:sz w:val="17"/>
           <w:szCs w:val="17"/>
         </w:rPr>
-        <w:t xml:space="preserve"> = -92.47</w:t>
+        <w:t xml:space="preserve"> = 92.47</w:t>
       </w:r>
       <w:r>
         <w:rPr>
@@ -2637,7 +2637,7 @@
           <w:sz w:val="17"/>
           <w:szCs w:val="17"/>
         </w:rPr>
-        <w:t xml:space="preserve"> = 3816844.37</w:t>
+        <w:t xml:space="preserve"> = 3073222.26</w:t>
       </w:r>
       <w:r>
         <w:rPr>
@@ -2663,7 +2663,7 @@
           <w:sz w:val="17"/>
           <w:szCs w:val="17"/>
         </w:rPr>
-        <w:t xml:space="preserve"> = -346416.80</w:t>
+        <w:t xml:space="preserve"> = 19.95</w:t>
       </w:r>
     </w:p>
     <w:p>
@@ -2707,7 +2707,7 @@
           <w:sz w:val="17"/>
           <w:szCs w:val="17"/>
         </w:rPr>
-        <w:t xml:space="preserve"> = -11019.05</w:t>
+        <w:t xml:space="preserve"> = 14674.39</w:t>
       </w:r>
       <w:r>
         <w:rPr>
@@ -2733,7 +2733,7 @@
           <w:sz w:val="17"/>
           <w:szCs w:val="17"/>
         </w:rPr>
-        <w:t xml:space="preserve"> = -346416.80</w:t>
+        <w:t xml:space="preserve"> = 19.95</w:t>
       </w:r>
       <w:r>
         <w:rPr>
@@ -2759,7 +2759,7 @@
           <w:sz w:val="17"/>
           <w:szCs w:val="17"/>
         </w:rPr>
-        <w:t xml:space="preserve"> = 4448049.50</w:t>
+        <w:t xml:space="preserve"> = 4533831.52</w:t>
       </w:r>
     </w:p>
     <w:p>
@@ -2802,10 +2802,10 @@
           <w:noProof/>
         </w:rPr>
         <w:drawing>
-          <wp:inline distT="0" distB="0" distL="0" distR="0" wp14:anchorId="6F5A69DF" wp14:editId="307CDB68">
-            <wp:extent cx="4762500" cy="3201380"/>
-            <wp:effectExtent l="0" t="0" r="0" b="0"/>
-            <wp:docPr id="6" name="Рисунок 6"/>
+          <wp:inline distT="0" distB="0" distL="0" distR="0" wp14:anchorId="4468FCE0" wp14:editId="5D238FFB">
+            <wp:extent cx="4263292" cy="3400425"/>
+            <wp:effectExtent l="0" t="0" r="4445" b="0"/>
+            <wp:docPr id="8" name="Рисунок 8"/>
             <wp:cNvGraphicFramePr>
               <a:graphicFrameLocks xmlns:a="http://schemas.openxmlformats.org/drawingml/2006/main" noChangeAspect="1"/>
             </wp:cNvGraphicFramePr>
@@ -2825,7 +2825,7 @@
                   <pic:spPr>
                     <a:xfrm>
                       <a:off x="0" y="0"/>
-                      <a:ext cx="4788264" cy="3218699"/>
+                      <a:ext cx="4274692" cy="3409518"/>
                     </a:xfrm>
                     <a:prstGeom prst="rect">
                       <a:avLst/>
@@ -2928,7 +2928,7 @@
           <w:sz w:val="17"/>
           <w:szCs w:val="17"/>
         </w:rPr>
-        <w:t xml:space="preserve">     Система координат: joint2_link</w:t>
+        <w:t xml:space="preserve">     Система координат: Joint2_DH</w:t>
       </w:r>
     </w:p>
     <w:p>
@@ -3008,95 +3008,95 @@
           <w:sz w:val="17"/>
           <w:szCs w:val="17"/>
         </w:rPr>
-        <w:t>Масса = 763.57 граммов</w:t>
-      </w:r>
-    </w:p>
-    <w:p>
-      <w:pPr>
-        <w:tabs>
-          <w:tab w:val="left" w:pos="300"/>
-          <w:tab w:val="left" w:pos="2400"/>
-          <w:tab w:val="left" w:pos="4500"/>
-        </w:tabs>
-        <w:autoSpaceDE w:val="0"/>
-        <w:autoSpaceDN w:val="0"/>
-        <w:adjustRightInd w:val="0"/>
-        <w:spacing w:after="0" w:line="240" w:lineRule="auto"/>
-        <w:rPr>
-          <w:rFonts w:ascii="Segoe UI" w:hAnsi="Segoe UI" w:cs="Segoe UI"/>
-          <w:sz w:val="17"/>
-          <w:szCs w:val="17"/>
-        </w:rPr>
-      </w:pPr>
-    </w:p>
-    <w:p>
-      <w:pPr>
-        <w:tabs>
-          <w:tab w:val="left" w:pos="300"/>
-          <w:tab w:val="left" w:pos="2400"/>
-          <w:tab w:val="left" w:pos="4500"/>
-        </w:tabs>
-        <w:autoSpaceDE w:val="0"/>
-        <w:autoSpaceDN w:val="0"/>
-        <w:adjustRightInd w:val="0"/>
-        <w:spacing w:after="0" w:line="240" w:lineRule="auto"/>
-        <w:rPr>
-          <w:rFonts w:ascii="Segoe UI" w:hAnsi="Segoe UI" w:cs="Segoe UI"/>
-          <w:sz w:val="17"/>
-          <w:szCs w:val="17"/>
-        </w:rPr>
-      </w:pPr>
-      <w:r>
-        <w:rPr>
-          <w:rFonts w:ascii="Segoe UI" w:hAnsi="Segoe UI" w:cs="Segoe UI"/>
-          <w:sz w:val="17"/>
-          <w:szCs w:val="17"/>
-        </w:rPr>
-        <w:t>Объем = 230604.80 кубические миллиметры</w:t>
-      </w:r>
-    </w:p>
-    <w:p>
-      <w:pPr>
-        <w:tabs>
-          <w:tab w:val="left" w:pos="300"/>
-          <w:tab w:val="left" w:pos="2400"/>
-          <w:tab w:val="left" w:pos="4500"/>
-        </w:tabs>
-        <w:autoSpaceDE w:val="0"/>
-        <w:autoSpaceDN w:val="0"/>
-        <w:adjustRightInd w:val="0"/>
-        <w:spacing w:after="0" w:line="240" w:lineRule="auto"/>
-        <w:rPr>
-          <w:rFonts w:ascii="Segoe UI" w:hAnsi="Segoe UI" w:cs="Segoe UI"/>
-          <w:sz w:val="17"/>
-          <w:szCs w:val="17"/>
-        </w:rPr>
-      </w:pPr>
-    </w:p>
-    <w:p>
-      <w:pPr>
-        <w:tabs>
-          <w:tab w:val="left" w:pos="300"/>
-          <w:tab w:val="left" w:pos="2400"/>
-          <w:tab w:val="left" w:pos="4500"/>
-        </w:tabs>
-        <w:autoSpaceDE w:val="0"/>
-        <w:autoSpaceDN w:val="0"/>
-        <w:adjustRightInd w:val="0"/>
-        <w:spacing w:after="0" w:line="240" w:lineRule="auto"/>
-        <w:rPr>
-          <w:rFonts w:ascii="Segoe UI" w:hAnsi="Segoe UI" w:cs="Segoe UI"/>
-          <w:sz w:val="17"/>
-          <w:szCs w:val="17"/>
-        </w:rPr>
-      </w:pPr>
-      <w:r>
-        <w:rPr>
-          <w:rFonts w:ascii="Segoe UI" w:hAnsi="Segoe UI" w:cs="Segoe UI"/>
-          <w:sz w:val="17"/>
-          <w:szCs w:val="17"/>
-        </w:rPr>
-        <w:t>Площадь поверхности = 126237.70  квадратные миллиметры</w:t>
+        <w:t>Масса = 778.25 граммов</w:t>
+      </w:r>
+    </w:p>
+    <w:p>
+      <w:pPr>
+        <w:tabs>
+          <w:tab w:val="left" w:pos="300"/>
+          <w:tab w:val="left" w:pos="2400"/>
+          <w:tab w:val="left" w:pos="4500"/>
+        </w:tabs>
+        <w:autoSpaceDE w:val="0"/>
+        <w:autoSpaceDN w:val="0"/>
+        <w:adjustRightInd w:val="0"/>
+        <w:spacing w:after="0" w:line="240" w:lineRule="auto"/>
+        <w:rPr>
+          <w:rFonts w:ascii="Segoe UI" w:hAnsi="Segoe UI" w:cs="Segoe UI"/>
+          <w:sz w:val="17"/>
+          <w:szCs w:val="17"/>
+        </w:rPr>
+      </w:pPr>
+    </w:p>
+    <w:p>
+      <w:pPr>
+        <w:tabs>
+          <w:tab w:val="left" w:pos="300"/>
+          <w:tab w:val="left" w:pos="2400"/>
+          <w:tab w:val="left" w:pos="4500"/>
+        </w:tabs>
+        <w:autoSpaceDE w:val="0"/>
+        <w:autoSpaceDN w:val="0"/>
+        <w:adjustRightInd w:val="0"/>
+        <w:spacing w:after="0" w:line="240" w:lineRule="auto"/>
+        <w:rPr>
+          <w:rFonts w:ascii="Segoe UI" w:hAnsi="Segoe UI" w:cs="Segoe UI"/>
+          <w:sz w:val="17"/>
+          <w:szCs w:val="17"/>
+        </w:rPr>
+      </w:pPr>
+      <w:r>
+        <w:rPr>
+          <w:rFonts w:ascii="Segoe UI" w:hAnsi="Segoe UI" w:cs="Segoe UI"/>
+          <w:sz w:val="17"/>
+          <w:szCs w:val="17"/>
+        </w:rPr>
+        <w:t>Объем = 232225.14 кубические миллиметры</w:t>
+      </w:r>
+    </w:p>
+    <w:p>
+      <w:pPr>
+        <w:tabs>
+          <w:tab w:val="left" w:pos="300"/>
+          <w:tab w:val="left" w:pos="2400"/>
+          <w:tab w:val="left" w:pos="4500"/>
+        </w:tabs>
+        <w:autoSpaceDE w:val="0"/>
+        <w:autoSpaceDN w:val="0"/>
+        <w:adjustRightInd w:val="0"/>
+        <w:spacing w:after="0" w:line="240" w:lineRule="auto"/>
+        <w:rPr>
+          <w:rFonts w:ascii="Segoe UI" w:hAnsi="Segoe UI" w:cs="Segoe UI"/>
+          <w:sz w:val="17"/>
+          <w:szCs w:val="17"/>
+        </w:rPr>
+      </w:pPr>
+    </w:p>
+    <w:p>
+      <w:pPr>
+        <w:tabs>
+          <w:tab w:val="left" w:pos="300"/>
+          <w:tab w:val="left" w:pos="2400"/>
+          <w:tab w:val="left" w:pos="4500"/>
+        </w:tabs>
+        <w:autoSpaceDE w:val="0"/>
+        <w:autoSpaceDN w:val="0"/>
+        <w:adjustRightInd w:val="0"/>
+        <w:spacing w:after="0" w:line="240" w:lineRule="auto"/>
+        <w:rPr>
+          <w:rFonts w:ascii="Segoe UI" w:hAnsi="Segoe UI" w:cs="Segoe UI"/>
+          <w:sz w:val="17"/>
+          <w:szCs w:val="17"/>
+        </w:rPr>
+      </w:pPr>
+      <w:r>
+        <w:rPr>
+          <w:rFonts w:ascii="Segoe UI" w:hAnsi="Segoe UI" w:cs="Segoe UI"/>
+          <w:sz w:val="17"/>
+          <w:szCs w:val="17"/>
+        </w:rPr>
+        <w:t>Площадь поверхности = 126802.29  квадратные миллиметры</w:t>
       </w:r>
     </w:p>
     <w:p>
@@ -3167,61 +3167,61 @@
           <w:szCs w:val="17"/>
         </w:rPr>
         <w:tab/>
-        <w:t>X = -125.00</w:t>
-      </w:r>
-    </w:p>
-    <w:p>
-      <w:pPr>
-        <w:tabs>
-          <w:tab w:val="left" w:pos="300"/>
-          <w:tab w:val="left" w:pos="2400"/>
-          <w:tab w:val="left" w:pos="4500"/>
-        </w:tabs>
-        <w:autoSpaceDE w:val="0"/>
-        <w:autoSpaceDN w:val="0"/>
-        <w:adjustRightInd w:val="0"/>
-        <w:spacing w:after="0" w:line="240" w:lineRule="auto"/>
-        <w:rPr>
-          <w:rFonts w:ascii="Segoe UI" w:hAnsi="Segoe UI" w:cs="Segoe UI"/>
-          <w:sz w:val="17"/>
-          <w:szCs w:val="17"/>
-        </w:rPr>
-      </w:pPr>
-      <w:r>
-        <w:rPr>
-          <w:rFonts w:ascii="Segoe UI" w:hAnsi="Segoe UI" w:cs="Segoe UI"/>
-          <w:sz w:val="17"/>
-          <w:szCs w:val="17"/>
-        </w:rPr>
-        <w:tab/>
-        <w:t>Y = 0.00</w:t>
-      </w:r>
-    </w:p>
-    <w:p>
-      <w:pPr>
-        <w:tabs>
-          <w:tab w:val="left" w:pos="300"/>
-          <w:tab w:val="left" w:pos="2400"/>
-          <w:tab w:val="left" w:pos="4500"/>
-        </w:tabs>
-        <w:autoSpaceDE w:val="0"/>
-        <w:autoSpaceDN w:val="0"/>
-        <w:adjustRightInd w:val="0"/>
-        <w:spacing w:after="0" w:line="240" w:lineRule="auto"/>
-        <w:rPr>
-          <w:rFonts w:ascii="Segoe UI" w:hAnsi="Segoe UI" w:cs="Segoe UI"/>
-          <w:sz w:val="17"/>
-          <w:szCs w:val="17"/>
-        </w:rPr>
-      </w:pPr>
-      <w:r>
-        <w:rPr>
-          <w:rFonts w:ascii="Segoe UI" w:hAnsi="Segoe UI" w:cs="Segoe UI"/>
-          <w:sz w:val="17"/>
-          <w:szCs w:val="17"/>
-        </w:rPr>
-        <w:tab/>
-        <w:t>Z = -31.13</w:t>
+        <w:t>X = -122.73</w:t>
+      </w:r>
+    </w:p>
+    <w:p>
+      <w:pPr>
+        <w:tabs>
+          <w:tab w:val="left" w:pos="300"/>
+          <w:tab w:val="left" w:pos="2400"/>
+          <w:tab w:val="left" w:pos="4500"/>
+        </w:tabs>
+        <w:autoSpaceDE w:val="0"/>
+        <w:autoSpaceDN w:val="0"/>
+        <w:adjustRightInd w:val="0"/>
+        <w:spacing w:after="0" w:line="240" w:lineRule="auto"/>
+        <w:rPr>
+          <w:rFonts w:ascii="Segoe UI" w:hAnsi="Segoe UI" w:cs="Segoe UI"/>
+          <w:sz w:val="17"/>
+          <w:szCs w:val="17"/>
+        </w:rPr>
+      </w:pPr>
+      <w:r>
+        <w:rPr>
+          <w:rFonts w:ascii="Segoe UI" w:hAnsi="Segoe UI" w:cs="Segoe UI"/>
+          <w:sz w:val="17"/>
+          <w:szCs w:val="17"/>
+        </w:rPr>
+        <w:tab/>
+        <w:t>Y = 0</w:t>
+      </w:r>
+    </w:p>
+    <w:p>
+      <w:pPr>
+        <w:tabs>
+          <w:tab w:val="left" w:pos="300"/>
+          <w:tab w:val="left" w:pos="2400"/>
+          <w:tab w:val="left" w:pos="4500"/>
+        </w:tabs>
+        <w:autoSpaceDE w:val="0"/>
+        <w:autoSpaceDN w:val="0"/>
+        <w:adjustRightInd w:val="0"/>
+        <w:spacing w:after="0" w:line="240" w:lineRule="auto"/>
+        <w:rPr>
+          <w:rFonts w:ascii="Segoe UI" w:hAnsi="Segoe UI" w:cs="Segoe UI"/>
+          <w:sz w:val="17"/>
+          <w:szCs w:val="17"/>
+        </w:rPr>
+      </w:pPr>
+      <w:r>
+        <w:rPr>
+          <w:rFonts w:ascii="Segoe UI" w:hAnsi="Segoe UI" w:cs="Segoe UI"/>
+          <w:sz w:val="17"/>
+          <w:szCs w:val="17"/>
+        </w:rPr>
+        <w:tab/>
+        <w:t>Z = -42.17</w:t>
       </w:r>
     </w:p>
     <w:p>
@@ -3336,7 +3336,7 @@
           <w:sz w:val="17"/>
           <w:szCs w:val="17"/>
         </w:rPr>
-        <w:t xml:space="preserve"> = ( 1.00,  0.00,  0.00)   </w:t>
+        <w:t xml:space="preserve"> = ( 1,  0,  0)   </w:t>
       </w:r>
       <w:r>
         <w:rPr>
@@ -3362,7 +3362,7 @@
           <w:sz w:val="17"/>
           <w:szCs w:val="17"/>
         </w:rPr>
-        <w:t xml:space="preserve"> = 476148.08</w:t>
+        <w:t xml:space="preserve"> = 488927.91</w:t>
       </w:r>
     </w:p>
     <w:p>
@@ -3407,7 +3407,7 @@
           <w:sz w:val="17"/>
           <w:szCs w:val="17"/>
         </w:rPr>
-        <w:t xml:space="preserve"> = ( 0.00, -1.00,  0.00)   </w:t>
+        <w:t xml:space="preserve"> = ( 0,  1,  0)   </w:t>
       </w:r>
       <w:r>
         <w:rPr>
@@ -3433,7 +3433,7 @@
           <w:sz w:val="17"/>
           <w:szCs w:val="17"/>
         </w:rPr>
-        <w:t xml:space="preserve"> = 9625684.41</w:t>
+        <w:t xml:space="preserve"> = 9858850.05</w:t>
       </w:r>
     </w:p>
     <w:p>
@@ -3478,7 +3478,7 @@
           <w:sz w:val="17"/>
           <w:szCs w:val="17"/>
         </w:rPr>
-        <w:t xml:space="preserve"> = ( 0.00,  0.00, -1.00)   </w:t>
+        <w:t xml:space="preserve"> = ( 0,  0,  1)   </w:t>
       </w:r>
       <w:r>
         <w:rPr>
@@ -3504,7 +3504,7 @@
           <w:sz w:val="17"/>
           <w:szCs w:val="17"/>
         </w:rPr>
-        <w:t xml:space="preserve"> = 9738165.29</w:t>
+        <w:t xml:space="preserve"> = 9973204.39</w:t>
       </w:r>
     </w:p>
     <w:p>
@@ -3618,7 +3618,7 @@
           <w:sz w:val="17"/>
           <w:szCs w:val="17"/>
         </w:rPr>
-        <w:t xml:space="preserve"> = 476148.08</w:t>
+        <w:t xml:space="preserve"> = 489002.75</w:t>
       </w:r>
       <w:r>
         <w:rPr>
@@ -3644,7 +3644,7 @@
           <w:sz w:val="17"/>
           <w:szCs w:val="17"/>
         </w:rPr>
-        <w:t xml:space="preserve"> = 0.93</w:t>
+        <w:t xml:space="preserve"> = 1.13</w:t>
       </w:r>
       <w:r>
         <w:rPr>
@@ -3670,7 +3670,7 @@
           <w:sz w:val="17"/>
           <w:szCs w:val="17"/>
         </w:rPr>
-        <w:t xml:space="preserve"> = 0.04</w:t>
+        <w:t xml:space="preserve"> = -26642.98</w:t>
       </w:r>
     </w:p>
     <w:p>
@@ -3714,7 +3714,7 @@
           <w:sz w:val="17"/>
           <w:szCs w:val="17"/>
         </w:rPr>
-        <w:t xml:space="preserve"> = 0.93</w:t>
+        <w:t xml:space="preserve"> = 1.13</w:t>
       </w:r>
       <w:r>
         <w:rPr>
@@ -3740,7 +3740,7 @@
           <w:sz w:val="17"/>
           <w:szCs w:val="17"/>
         </w:rPr>
-        <w:t xml:space="preserve"> = 9625684.41</w:t>
+        <w:t xml:space="preserve"> = 9858850.05</w:t>
       </w:r>
       <w:r>
         <w:rPr>
@@ -3766,7 +3766,7 @@
           <w:sz w:val="17"/>
           <w:szCs w:val="17"/>
         </w:rPr>
-        <w:t xml:space="preserve"> = -0.02</w:t>
+        <w:t xml:space="preserve"> = -0.03</w:t>
       </w:r>
     </w:p>
     <w:p>
@@ -3810,7 +3810,7 @@
           <w:sz w:val="17"/>
           <w:szCs w:val="17"/>
         </w:rPr>
-        <w:t xml:space="preserve"> = 0.04</w:t>
+        <w:t xml:space="preserve"> = -26642.98</w:t>
       </w:r>
       <w:r>
         <w:rPr>
@@ -3836,7 +3836,7 @@
           <w:sz w:val="17"/>
           <w:szCs w:val="17"/>
         </w:rPr>
-        <w:t xml:space="preserve"> = -0.02</w:t>
+        <w:t xml:space="preserve"> = -0.03</w:t>
       </w:r>
       <w:r>
         <w:rPr>
@@ -3862,7 +3862,7 @@
           <w:sz w:val="17"/>
           <w:szCs w:val="17"/>
         </w:rPr>
-        <w:t xml:space="preserve"> = 9738165.29</w:t>
+        <w:t xml:space="preserve"> = 9973129.55</w:t>
       </w:r>
     </w:p>
     <w:p>
@@ -3976,7 +3976,7 @@
           <w:sz w:val="17"/>
           <w:szCs w:val="17"/>
         </w:rPr>
-        <w:t xml:space="preserve"> = 1216122.83</w:t>
+        <w:t xml:space="preserve"> = 1872671.68</w:t>
       </w:r>
       <w:r>
         <w:rPr>
@@ -4002,7 +4002,7 @@
           <w:sz w:val="17"/>
           <w:szCs w:val="17"/>
         </w:rPr>
-        <w:t xml:space="preserve"> = 0.46</w:t>
+        <w:t xml:space="preserve"> = 0.26</w:t>
       </w:r>
       <w:r>
         <w:rPr>
@@ -4028,7 +4028,7 @@
           <w:sz w:val="17"/>
           <w:szCs w:val="17"/>
         </w:rPr>
-        <w:t xml:space="preserve"> = 2971280.05</w:t>
+        <w:t xml:space="preserve"> = 4000861.41</w:t>
       </w:r>
     </w:p>
     <w:p>
@@ -4072,7 +4072,7 @@
           <w:sz w:val="17"/>
           <w:szCs w:val="17"/>
         </w:rPr>
-        <w:t xml:space="preserve"> = 0.46</w:t>
+        <w:t xml:space="preserve"> = 0.26</w:t>
       </w:r>
       <w:r>
         <w:rPr>
@@ -4098,7 +4098,7 @@
           <w:sz w:val="17"/>
           <w:szCs w:val="17"/>
         </w:rPr>
-        <w:t xml:space="preserve"> = 22296478.30</w:t>
+        <w:t xml:space="preserve"> = 22965548.46</w:t>
       </w:r>
       <w:r>
         <w:rPr>
@@ -4124,7 +4124,7 @@
           <w:sz w:val="17"/>
           <w:szCs w:val="17"/>
         </w:rPr>
-        <w:t xml:space="preserve"> = -0.14</w:t>
+        <w:t xml:space="preserve"> = 0.33</w:t>
       </w:r>
     </w:p>
     <w:p>
@@ -4168,7 +4168,7 @@
           <w:sz w:val="17"/>
           <w:szCs w:val="17"/>
         </w:rPr>
-        <w:t xml:space="preserve"> = 2971280.05</w:t>
+        <w:t xml:space="preserve"> = 4000861.41</w:t>
       </w:r>
       <w:r>
         <w:rPr>
@@ -4194,7 +4194,7 @@
           <w:sz w:val="17"/>
           <w:szCs w:val="17"/>
         </w:rPr>
-        <w:t xml:space="preserve"> = -0.14</w:t>
+        <w:t xml:space="preserve"> = 0.33</w:t>
       </w:r>
       <w:r>
         <w:rPr>
@@ -4220,7 +4220,7 @@
           <w:sz w:val="17"/>
           <w:szCs w:val="17"/>
         </w:rPr>
-        <w:t xml:space="preserve"> = 21668984.43</w:t>
+        <w:t xml:space="preserve"> = 21696159.03</w:t>
       </w:r>
     </w:p>
     <w:p>
@@ -4243,9 +4243,9 @@
           <w:noProof/>
         </w:rPr>
         <w:drawing>
-          <wp:inline distT="0" distB="0" distL="0" distR="0" wp14:anchorId="1A31E3F2" wp14:editId="3BA4774E">
-            <wp:extent cx="3656093" cy="3251200"/>
-            <wp:effectExtent l="0" t="0" r="1905" b="6350"/>
+          <wp:inline distT="0" distB="0" distL="0" distR="0" wp14:anchorId="5AB6A38C" wp14:editId="02049A8B">
+            <wp:extent cx="4362450" cy="3272851"/>
+            <wp:effectExtent l="0" t="0" r="0" b="3810"/>
             <wp:docPr id="1" name="Рисунок 1"/>
             <wp:cNvGraphicFramePr>
               <a:graphicFrameLocks xmlns:a="http://schemas.openxmlformats.org/drawingml/2006/main" noChangeAspect="1"/>
@@ -4266,7 +4266,7 @@
                   <pic:spPr>
                     <a:xfrm>
                       <a:off x="0" y="0"/>
-                      <a:ext cx="3663480" cy="3257769"/>
+                      <a:ext cx="4364201" cy="3274165"/>
                     </a:xfrm>
                     <a:prstGeom prst="rect">
                       <a:avLst/>
@@ -4359,139 +4359,139 @@
           <w:sz w:val="17"/>
           <w:szCs w:val="17"/>
         </w:rPr>
-        <w:t xml:space="preserve">     Система координат: joint3_link</w:t>
-      </w:r>
-    </w:p>
-    <w:p>
-      <w:pPr>
-        <w:tabs>
-          <w:tab w:val="left" w:pos="300"/>
-          <w:tab w:val="left" w:pos="2400"/>
-          <w:tab w:val="left" w:pos="4500"/>
-        </w:tabs>
-        <w:autoSpaceDE w:val="0"/>
-        <w:autoSpaceDN w:val="0"/>
-        <w:adjustRightInd w:val="0"/>
-        <w:spacing w:after="0" w:line="240" w:lineRule="auto"/>
-        <w:rPr>
-          <w:rFonts w:ascii="Segoe UI" w:hAnsi="Segoe UI" w:cs="Segoe UI"/>
-          <w:sz w:val="17"/>
-          <w:szCs w:val="17"/>
-        </w:rPr>
-      </w:pPr>
-    </w:p>
-    <w:p>
-      <w:pPr>
-        <w:tabs>
-          <w:tab w:val="left" w:pos="300"/>
-          <w:tab w:val="left" w:pos="2400"/>
-          <w:tab w:val="left" w:pos="4500"/>
-        </w:tabs>
-        <w:autoSpaceDE w:val="0"/>
-        <w:autoSpaceDN w:val="0"/>
-        <w:adjustRightInd w:val="0"/>
-        <w:spacing w:after="0" w:line="240" w:lineRule="auto"/>
-        <w:rPr>
-          <w:rFonts w:ascii="Segoe UI" w:hAnsi="Segoe UI" w:cs="Segoe UI"/>
-          <w:sz w:val="17"/>
-          <w:szCs w:val="17"/>
-        </w:rPr>
-      </w:pPr>
-      <w:r>
-        <w:rPr>
-          <w:rFonts w:ascii="Segoe UI" w:hAnsi="Segoe UI" w:cs="Segoe UI"/>
-          <w:sz w:val="17"/>
-          <w:szCs w:val="17"/>
-        </w:rPr>
-        <w:t>Масса = 2757.53 граммов</w:t>
-      </w:r>
-    </w:p>
-    <w:p>
-      <w:pPr>
-        <w:tabs>
-          <w:tab w:val="left" w:pos="300"/>
-          <w:tab w:val="left" w:pos="2400"/>
-          <w:tab w:val="left" w:pos="4500"/>
-        </w:tabs>
-        <w:autoSpaceDE w:val="0"/>
-        <w:autoSpaceDN w:val="0"/>
-        <w:adjustRightInd w:val="0"/>
-        <w:spacing w:after="0" w:line="240" w:lineRule="auto"/>
-        <w:rPr>
-          <w:rFonts w:ascii="Segoe UI" w:hAnsi="Segoe UI" w:cs="Segoe UI"/>
-          <w:sz w:val="17"/>
-          <w:szCs w:val="17"/>
-        </w:rPr>
-      </w:pPr>
-    </w:p>
-    <w:p>
-      <w:pPr>
-        <w:tabs>
-          <w:tab w:val="left" w:pos="300"/>
-          <w:tab w:val="left" w:pos="2400"/>
-          <w:tab w:val="left" w:pos="4500"/>
-        </w:tabs>
-        <w:autoSpaceDE w:val="0"/>
-        <w:autoSpaceDN w:val="0"/>
-        <w:adjustRightInd w:val="0"/>
-        <w:spacing w:after="0" w:line="240" w:lineRule="auto"/>
-        <w:rPr>
-          <w:rFonts w:ascii="Segoe UI" w:hAnsi="Segoe UI" w:cs="Segoe UI"/>
-          <w:sz w:val="17"/>
-          <w:szCs w:val="17"/>
-        </w:rPr>
-      </w:pPr>
-      <w:r>
-        <w:rPr>
-          <w:rFonts w:ascii="Segoe UI" w:hAnsi="Segoe UI" w:cs="Segoe UI"/>
-          <w:sz w:val="17"/>
-          <w:szCs w:val="17"/>
-        </w:rPr>
-        <w:t>Объем = 433242.01 кубические миллиметры</w:t>
-      </w:r>
-    </w:p>
-    <w:p>
-      <w:pPr>
-        <w:tabs>
-          <w:tab w:val="left" w:pos="300"/>
-          <w:tab w:val="left" w:pos="2400"/>
-          <w:tab w:val="left" w:pos="4500"/>
-        </w:tabs>
-        <w:autoSpaceDE w:val="0"/>
-        <w:autoSpaceDN w:val="0"/>
-        <w:adjustRightInd w:val="0"/>
-        <w:spacing w:after="0" w:line="240" w:lineRule="auto"/>
-        <w:rPr>
-          <w:rFonts w:ascii="Segoe UI" w:hAnsi="Segoe UI" w:cs="Segoe UI"/>
-          <w:sz w:val="17"/>
-          <w:szCs w:val="17"/>
-        </w:rPr>
-      </w:pPr>
-    </w:p>
-    <w:p>
-      <w:pPr>
-        <w:tabs>
-          <w:tab w:val="left" w:pos="300"/>
-          <w:tab w:val="left" w:pos="2400"/>
-          <w:tab w:val="left" w:pos="4500"/>
-        </w:tabs>
-        <w:autoSpaceDE w:val="0"/>
-        <w:autoSpaceDN w:val="0"/>
-        <w:adjustRightInd w:val="0"/>
-        <w:spacing w:after="0" w:line="240" w:lineRule="auto"/>
-        <w:rPr>
-          <w:rFonts w:ascii="Segoe UI" w:hAnsi="Segoe UI" w:cs="Segoe UI"/>
-          <w:sz w:val="17"/>
-          <w:szCs w:val="17"/>
-        </w:rPr>
-      </w:pPr>
-      <w:r>
-        <w:rPr>
-          <w:rFonts w:ascii="Segoe UI" w:hAnsi="Segoe UI" w:cs="Segoe UI"/>
-          <w:sz w:val="17"/>
-          <w:szCs w:val="17"/>
-        </w:rPr>
-        <w:t>Площадь поверхности = 298729.55  квадратные миллиметры</w:t>
+        <w:t xml:space="preserve">     Система координат: Joint3_DH</w:t>
+      </w:r>
+    </w:p>
+    <w:p>
+      <w:pPr>
+        <w:tabs>
+          <w:tab w:val="left" w:pos="300"/>
+          <w:tab w:val="left" w:pos="2400"/>
+          <w:tab w:val="left" w:pos="4500"/>
+        </w:tabs>
+        <w:autoSpaceDE w:val="0"/>
+        <w:autoSpaceDN w:val="0"/>
+        <w:adjustRightInd w:val="0"/>
+        <w:spacing w:after="0" w:line="240" w:lineRule="auto"/>
+        <w:rPr>
+          <w:rFonts w:ascii="Segoe UI" w:hAnsi="Segoe UI" w:cs="Segoe UI"/>
+          <w:sz w:val="17"/>
+          <w:szCs w:val="17"/>
+        </w:rPr>
+      </w:pPr>
+    </w:p>
+    <w:p>
+      <w:pPr>
+        <w:tabs>
+          <w:tab w:val="left" w:pos="300"/>
+          <w:tab w:val="left" w:pos="2400"/>
+          <w:tab w:val="left" w:pos="4500"/>
+        </w:tabs>
+        <w:autoSpaceDE w:val="0"/>
+        <w:autoSpaceDN w:val="0"/>
+        <w:adjustRightInd w:val="0"/>
+        <w:spacing w:after="0" w:line="240" w:lineRule="auto"/>
+        <w:rPr>
+          <w:rFonts w:ascii="Segoe UI" w:hAnsi="Segoe UI" w:cs="Segoe UI"/>
+          <w:sz w:val="17"/>
+          <w:szCs w:val="17"/>
+        </w:rPr>
+      </w:pPr>
+      <w:r>
+        <w:rPr>
+          <w:rFonts w:ascii="Segoe UI" w:hAnsi="Segoe UI" w:cs="Segoe UI"/>
+          <w:sz w:val="17"/>
+          <w:szCs w:val="17"/>
+        </w:rPr>
+        <w:t>Масса = 2849.28 граммов</w:t>
+      </w:r>
+    </w:p>
+    <w:p>
+      <w:pPr>
+        <w:tabs>
+          <w:tab w:val="left" w:pos="300"/>
+          <w:tab w:val="left" w:pos="2400"/>
+          <w:tab w:val="left" w:pos="4500"/>
+        </w:tabs>
+        <w:autoSpaceDE w:val="0"/>
+        <w:autoSpaceDN w:val="0"/>
+        <w:adjustRightInd w:val="0"/>
+        <w:spacing w:after="0" w:line="240" w:lineRule="auto"/>
+        <w:rPr>
+          <w:rFonts w:ascii="Segoe UI" w:hAnsi="Segoe UI" w:cs="Segoe UI"/>
+          <w:sz w:val="17"/>
+          <w:szCs w:val="17"/>
+        </w:rPr>
+      </w:pPr>
+    </w:p>
+    <w:p>
+      <w:pPr>
+        <w:tabs>
+          <w:tab w:val="left" w:pos="300"/>
+          <w:tab w:val="left" w:pos="2400"/>
+          <w:tab w:val="left" w:pos="4500"/>
+        </w:tabs>
+        <w:autoSpaceDE w:val="0"/>
+        <w:autoSpaceDN w:val="0"/>
+        <w:adjustRightInd w:val="0"/>
+        <w:spacing w:after="0" w:line="240" w:lineRule="auto"/>
+        <w:rPr>
+          <w:rFonts w:ascii="Segoe UI" w:hAnsi="Segoe UI" w:cs="Segoe UI"/>
+          <w:sz w:val="17"/>
+          <w:szCs w:val="17"/>
+        </w:rPr>
+      </w:pPr>
+      <w:r>
+        <w:rPr>
+          <w:rFonts w:ascii="Segoe UI" w:hAnsi="Segoe UI" w:cs="Segoe UI"/>
+          <w:sz w:val="17"/>
+          <w:szCs w:val="17"/>
+        </w:rPr>
+        <w:t>Объем = 449934.75 кубические миллиметры</w:t>
+      </w:r>
+    </w:p>
+    <w:p>
+      <w:pPr>
+        <w:tabs>
+          <w:tab w:val="left" w:pos="300"/>
+          <w:tab w:val="left" w:pos="2400"/>
+          <w:tab w:val="left" w:pos="4500"/>
+        </w:tabs>
+        <w:autoSpaceDE w:val="0"/>
+        <w:autoSpaceDN w:val="0"/>
+        <w:adjustRightInd w:val="0"/>
+        <w:spacing w:after="0" w:line="240" w:lineRule="auto"/>
+        <w:rPr>
+          <w:rFonts w:ascii="Segoe UI" w:hAnsi="Segoe UI" w:cs="Segoe UI"/>
+          <w:sz w:val="17"/>
+          <w:szCs w:val="17"/>
+        </w:rPr>
+      </w:pPr>
+    </w:p>
+    <w:p>
+      <w:pPr>
+        <w:tabs>
+          <w:tab w:val="left" w:pos="300"/>
+          <w:tab w:val="left" w:pos="2400"/>
+          <w:tab w:val="left" w:pos="4500"/>
+        </w:tabs>
+        <w:autoSpaceDE w:val="0"/>
+        <w:autoSpaceDN w:val="0"/>
+        <w:adjustRightInd w:val="0"/>
+        <w:spacing w:after="0" w:line="240" w:lineRule="auto"/>
+        <w:rPr>
+          <w:rFonts w:ascii="Segoe UI" w:hAnsi="Segoe UI" w:cs="Segoe UI"/>
+          <w:sz w:val="17"/>
+          <w:szCs w:val="17"/>
+        </w:rPr>
+      </w:pPr>
+      <w:r>
+        <w:rPr>
+          <w:rFonts w:ascii="Segoe UI" w:hAnsi="Segoe UI" w:cs="Segoe UI"/>
+          <w:sz w:val="17"/>
+          <w:szCs w:val="17"/>
+        </w:rPr>
+        <w:t>Площадь поверхности = 309526.57  квадратные миллиметры</w:t>
       </w:r>
     </w:p>
     <w:p>
@@ -4562,61 +4562,61 @@
           <w:szCs w:val="17"/>
         </w:rPr>
         <w:tab/>
-        <w:t>X = -164.80</w:t>
-      </w:r>
-    </w:p>
-    <w:p>
-      <w:pPr>
-        <w:tabs>
-          <w:tab w:val="left" w:pos="300"/>
-          <w:tab w:val="left" w:pos="2400"/>
-          <w:tab w:val="left" w:pos="4500"/>
-        </w:tabs>
-        <w:autoSpaceDE w:val="0"/>
-        <w:autoSpaceDN w:val="0"/>
-        <w:adjustRightInd w:val="0"/>
-        <w:spacing w:after="0" w:line="240" w:lineRule="auto"/>
-        <w:rPr>
-          <w:rFonts w:ascii="Segoe UI" w:hAnsi="Segoe UI" w:cs="Segoe UI"/>
-          <w:sz w:val="17"/>
-          <w:szCs w:val="17"/>
-        </w:rPr>
-      </w:pPr>
-      <w:r>
-        <w:rPr>
-          <w:rFonts w:ascii="Segoe UI" w:hAnsi="Segoe UI" w:cs="Segoe UI"/>
-          <w:sz w:val="17"/>
-          <w:szCs w:val="17"/>
-        </w:rPr>
-        <w:tab/>
-        <w:t>Y = 0.28</w:t>
-      </w:r>
-    </w:p>
-    <w:p>
-      <w:pPr>
-        <w:tabs>
-          <w:tab w:val="left" w:pos="300"/>
-          <w:tab w:val="left" w:pos="2400"/>
-          <w:tab w:val="left" w:pos="4500"/>
-        </w:tabs>
-        <w:autoSpaceDE w:val="0"/>
-        <w:autoSpaceDN w:val="0"/>
-        <w:adjustRightInd w:val="0"/>
-        <w:spacing w:after="0" w:line="240" w:lineRule="auto"/>
-        <w:rPr>
-          <w:rFonts w:ascii="Segoe UI" w:hAnsi="Segoe UI" w:cs="Segoe UI"/>
-          <w:sz w:val="17"/>
-          <w:szCs w:val="17"/>
-        </w:rPr>
-      </w:pPr>
-      <w:r>
-        <w:rPr>
-          <w:rFonts w:ascii="Segoe UI" w:hAnsi="Segoe UI" w:cs="Segoe UI"/>
-          <w:sz w:val="17"/>
-          <w:szCs w:val="17"/>
-        </w:rPr>
-        <w:tab/>
-        <w:t>Z = 8.86</w:t>
+        <w:t>X = -167</w:t>
+      </w:r>
+    </w:p>
+    <w:p>
+      <w:pPr>
+        <w:tabs>
+          <w:tab w:val="left" w:pos="300"/>
+          <w:tab w:val="left" w:pos="2400"/>
+          <w:tab w:val="left" w:pos="4500"/>
+        </w:tabs>
+        <w:autoSpaceDE w:val="0"/>
+        <w:autoSpaceDN w:val="0"/>
+        <w:adjustRightInd w:val="0"/>
+        <w:spacing w:after="0" w:line="240" w:lineRule="auto"/>
+        <w:rPr>
+          <w:rFonts w:ascii="Segoe UI" w:hAnsi="Segoe UI" w:cs="Segoe UI"/>
+          <w:sz w:val="17"/>
+          <w:szCs w:val="17"/>
+        </w:rPr>
+      </w:pPr>
+      <w:r>
+        <w:rPr>
+          <w:rFonts w:ascii="Segoe UI" w:hAnsi="Segoe UI" w:cs="Segoe UI"/>
+          <w:sz w:val="17"/>
+          <w:szCs w:val="17"/>
+        </w:rPr>
+        <w:tab/>
+        <w:t>Y = 0.7</w:t>
+      </w:r>
+    </w:p>
+    <w:p>
+      <w:pPr>
+        <w:tabs>
+          <w:tab w:val="left" w:pos="300"/>
+          <w:tab w:val="left" w:pos="2400"/>
+          <w:tab w:val="left" w:pos="4500"/>
+        </w:tabs>
+        <w:autoSpaceDE w:val="0"/>
+        <w:autoSpaceDN w:val="0"/>
+        <w:adjustRightInd w:val="0"/>
+        <w:spacing w:after="0" w:line="240" w:lineRule="auto"/>
+        <w:rPr>
+          <w:rFonts w:ascii="Segoe UI" w:hAnsi="Segoe UI" w:cs="Segoe UI"/>
+          <w:sz w:val="17"/>
+          <w:szCs w:val="17"/>
+        </w:rPr>
+      </w:pPr>
+      <w:r>
+        <w:rPr>
+          <w:rFonts w:ascii="Segoe UI" w:hAnsi="Segoe UI" w:cs="Segoe UI"/>
+          <w:sz w:val="17"/>
+          <w:szCs w:val="17"/>
+        </w:rPr>
+        <w:tab/>
+        <w:t>Z = -1.37</w:t>
       </w:r>
     </w:p>
     <w:p>
@@ -4731,7 +4731,7 @@
           <w:sz w:val="17"/>
           <w:szCs w:val="17"/>
         </w:rPr>
-        <w:t xml:space="preserve"> = ( 1.00,  0.00,  0.00)   </w:t>
+        <w:t xml:space="preserve"> = (-1,  0,  0)   </w:t>
       </w:r>
       <w:r>
         <w:rPr>
@@ -4757,7 +4757,7 @@
           <w:sz w:val="17"/>
           <w:szCs w:val="17"/>
         </w:rPr>
-        <w:t xml:space="preserve"> = 2057669.33</w:t>
+        <w:t xml:space="preserve"> = 2131796.16</w:t>
       </w:r>
     </w:p>
     <w:p>
@@ -4802,7 +4802,7 @@
           <w:sz w:val="17"/>
           <w:szCs w:val="17"/>
         </w:rPr>
-        <w:t xml:space="preserve"> = ( 0.00, -0.99, -0.11)   </w:t>
+        <w:t xml:space="preserve"> = ( 0, -0.95, -0.31)   </w:t>
       </w:r>
       <w:r>
         <w:rPr>
@@ -4828,7 +4828,7 @@
           <w:sz w:val="17"/>
           <w:szCs w:val="17"/>
         </w:rPr>
-        <w:t xml:space="preserve"> = 60465886.41</w:t>
+        <w:t xml:space="preserve"> = 62647355.47</w:t>
       </w:r>
     </w:p>
     <w:p>
@@ -4873,7 +4873,7 @@
           <w:sz w:val="17"/>
           <w:szCs w:val="17"/>
         </w:rPr>
-        <w:t xml:space="preserve"> = ( 0.00,  0.11, -0.99)   </w:t>
+        <w:t xml:space="preserve"> = ( 0, -0.31,  0.95)   </w:t>
       </w:r>
       <w:r>
         <w:rPr>
@@ -4899,7 +4899,7 @@
           <w:sz w:val="17"/>
           <w:szCs w:val="17"/>
         </w:rPr>
-        <w:t xml:space="preserve"> = 60542317.46</w:t>
+        <w:t xml:space="preserve"> = 62753124.08</w:t>
       </w:r>
     </w:p>
     <w:p>
@@ -5013,7 +5013,7 @@
           <w:sz w:val="17"/>
           <w:szCs w:val="17"/>
         </w:rPr>
-        <w:t xml:space="preserve"> = 2058298.40</w:t>
+        <w:t xml:space="preserve"> = 2131796.16</w:t>
       </w:r>
       <w:r>
         <w:rPr>
@@ -5039,7 +5039,7 @@
           <w:sz w:val="17"/>
           <w:szCs w:val="17"/>
         </w:rPr>
-        <w:t xml:space="preserve"> = 64273.98</w:t>
+        <w:t xml:space="preserve"> = -56.24</w:t>
       </w:r>
       <w:r>
         <w:rPr>
@@ -5065,7 +5065,7 @@
           <w:sz w:val="17"/>
           <w:szCs w:val="17"/>
         </w:rPr>
-        <w:t xml:space="preserve"> = 180694.00</w:t>
+        <w:t xml:space="preserve"> = 117.36</w:t>
       </w:r>
     </w:p>
     <w:p>
@@ -5109,7 +5109,7 @@
           <w:sz w:val="17"/>
           <w:szCs w:val="17"/>
         </w:rPr>
-        <w:t xml:space="preserve"> = 64273.98</w:t>
+        <w:t xml:space="preserve"> = -56.24</w:t>
       </w:r>
       <w:r>
         <w:rPr>
@@ -5135,7 +5135,7 @@
           <w:sz w:val="17"/>
           <w:szCs w:val="17"/>
         </w:rPr>
-        <w:t xml:space="preserve"> = 60466703.88</w:t>
+        <w:t xml:space="preserve"> = 62657761.92</w:t>
       </w:r>
       <w:r>
         <w:rPr>
@@ -5161,7 +5161,7 @@
           <w:sz w:val="17"/>
           <w:szCs w:val="17"/>
         </w:rPr>
-        <w:t xml:space="preserve"> = 8390.20</w:t>
+        <w:t xml:space="preserve"> = 31502.09</w:t>
       </w:r>
     </w:p>
     <w:p>
@@ -5205,7 +5205,7 @@
           <w:sz w:val="17"/>
           <w:szCs w:val="17"/>
         </w:rPr>
-        <w:t xml:space="preserve"> = 180694.00</w:t>
+        <w:t xml:space="preserve"> = 117.36</w:t>
       </w:r>
       <w:r>
         <w:rPr>
@@ -5231,7 +5231,7 @@
           <w:sz w:val="17"/>
           <w:szCs w:val="17"/>
         </w:rPr>
-        <w:t xml:space="preserve"> = 8390.20</w:t>
+        <w:t xml:space="preserve"> = 31502.09</w:t>
       </w:r>
       <w:r>
         <w:rPr>
@@ -5257,7 +5257,7 @@
           <w:sz w:val="17"/>
           <w:szCs w:val="17"/>
         </w:rPr>
-        <w:t xml:space="preserve"> = 60540870.91</w:t>
+        <w:t xml:space="preserve"> = 62742717.63</w:t>
       </w:r>
     </w:p>
     <w:p>
@@ -5371,7 +5371,7 @@
           <w:sz w:val="17"/>
           <w:szCs w:val="17"/>
         </w:rPr>
-        <w:t xml:space="preserve"> = 2275219.06</w:t>
+        <w:t xml:space="preserve"> = 2138572.78</w:t>
       </w:r>
       <w:r>
         <w:rPr>
@@ -5397,7 +5397,7 @@
           <w:sz w:val="17"/>
           <w:szCs w:val="17"/>
         </w:rPr>
-        <w:t xml:space="preserve"> = -63615.48</w:t>
+        <w:t xml:space="preserve"> = 332909.02</w:t>
       </w:r>
       <w:r>
         <w:rPr>
@@ -5423,7 +5423,7 @@
           <w:sz w:val="17"/>
           <w:szCs w:val="17"/>
         </w:rPr>
-        <w:t xml:space="preserve"> = -3847841.85</w:t>
+        <w:t xml:space="preserve"> = 654126.41</w:t>
       </w:r>
     </w:p>
     <w:p>
@@ -5467,7 +5467,7 @@
           <w:sz w:val="17"/>
           <w:szCs w:val="17"/>
         </w:rPr>
-        <w:t xml:space="preserve"> = -63615.48</w:t>
+        <w:t xml:space="preserve"> = 332909.02</w:t>
       </w:r>
       <w:r>
         <w:rPr>
@@ -5493,7 +5493,7 @@
           <w:sz w:val="17"/>
           <w:szCs w:val="17"/>
         </w:rPr>
-        <w:t xml:space="preserve"> = 135574643.34</w:t>
+        <w:t xml:space="preserve"> = 142130250.77</w:t>
       </w:r>
       <w:r>
         <w:rPr>
@@ -5519,7 +5519,7 @@
           <w:sz w:val="17"/>
           <w:szCs w:val="17"/>
         </w:rPr>
-        <w:t xml:space="preserve"> = 15269.61</w:t>
+        <w:t xml:space="preserve"> = 28762.73</w:t>
       </w:r>
     </w:p>
     <w:p>
@@ -5563,7 +5563,7 @@
           <w:sz w:val="17"/>
           <w:szCs w:val="17"/>
         </w:rPr>
-        <w:t xml:space="preserve"> = -3847841.85</w:t>
+        <w:t xml:space="preserve"> = 654126.41</w:t>
       </w:r>
       <w:r>
         <w:rPr>
@@ -5589,7 +5589,7 @@
           <w:sz w:val="17"/>
           <w:szCs w:val="17"/>
         </w:rPr>
-        <w:t xml:space="preserve"> = 15269.61</w:t>
+        <w:t xml:space="preserve"> = 28762.73</w:t>
       </w:r>
       <w:r>
         <w:rPr>
@@ -5615,8 +5615,44 @@
           <w:sz w:val="17"/>
           <w:szCs w:val="17"/>
         </w:rPr>
-        <w:t xml:space="preserve"> = 135432326.49</w:t>
-      </w:r>
+        <w:t xml:space="preserve"> = 142211218.21</w:t>
+      </w:r>
+    </w:p>
+    <w:p>
+      <w:pPr>
+        <w:tabs>
+          <w:tab w:val="left" w:pos="300"/>
+          <w:tab w:val="left" w:pos="2400"/>
+          <w:tab w:val="left" w:pos="4500"/>
+        </w:tabs>
+        <w:autoSpaceDE w:val="0"/>
+        <w:autoSpaceDN w:val="0"/>
+        <w:adjustRightInd w:val="0"/>
+        <w:spacing w:after="0" w:line="240" w:lineRule="auto"/>
+        <w:rPr>
+          <w:rFonts w:ascii="Segoe UI" w:hAnsi="Segoe UI" w:cs="Segoe UI"/>
+          <w:sz w:val="17"/>
+          <w:szCs w:val="17"/>
+        </w:rPr>
+      </w:pPr>
+    </w:p>
+    <w:p>
+      <w:pPr>
+        <w:tabs>
+          <w:tab w:val="left" w:pos="300"/>
+          <w:tab w:val="left" w:pos="2400"/>
+          <w:tab w:val="left" w:pos="4500"/>
+        </w:tabs>
+        <w:autoSpaceDE w:val="0"/>
+        <w:autoSpaceDN w:val="0"/>
+        <w:adjustRightInd w:val="0"/>
+        <w:spacing w:after="0" w:line="240" w:lineRule="auto"/>
+        <w:rPr>
+          <w:rFonts w:ascii="Segoe UI" w:hAnsi="Segoe UI" w:cs="Segoe UI"/>
+          <w:sz w:val="17"/>
+          <w:szCs w:val="17"/>
+        </w:rPr>
+      </w:pPr>
     </w:p>
     <w:p>
       <w:pPr>
@@ -5630,10 +5666,10 @@
           <w:noProof/>
         </w:rPr>
         <w:drawing>
-          <wp:inline distT="0" distB="0" distL="0" distR="0" wp14:anchorId="5F261357" wp14:editId="2E9A12EB">
-            <wp:extent cx="4279900" cy="3407488"/>
-            <wp:effectExtent l="0" t="0" r="6350" b="2540"/>
-            <wp:docPr id="2" name="Рисунок 2"/>
+          <wp:inline distT="0" distB="0" distL="0" distR="0" wp14:anchorId="379FF57A" wp14:editId="226F7E7E">
+            <wp:extent cx="5261305" cy="3381375"/>
+            <wp:effectExtent l="0" t="0" r="0" b="0"/>
+            <wp:docPr id="9" name="Рисунок 9"/>
             <wp:cNvGraphicFramePr>
               <a:graphicFrameLocks xmlns:a="http://schemas.openxmlformats.org/drawingml/2006/main" noChangeAspect="1"/>
             </wp:cNvGraphicFramePr>
@@ -5653,7 +5689,7 @@
                   <pic:spPr>
                     <a:xfrm>
                       <a:off x="0" y="0"/>
-                      <a:ext cx="4293587" cy="3418385"/>
+                      <a:ext cx="5269604" cy="3386708"/>
                     </a:xfrm>
                     <a:prstGeom prst="rect">
                       <a:avLst/>
@@ -5753,139 +5789,139 @@
           <w:sz w:val="17"/>
           <w:szCs w:val="17"/>
         </w:rPr>
-        <w:t xml:space="preserve">     Система координат: joint4_link</w:t>
-      </w:r>
-    </w:p>
-    <w:p>
-      <w:pPr>
-        <w:tabs>
-          <w:tab w:val="left" w:pos="300"/>
-          <w:tab w:val="left" w:pos="2400"/>
-          <w:tab w:val="left" w:pos="4500"/>
-        </w:tabs>
-        <w:autoSpaceDE w:val="0"/>
-        <w:autoSpaceDN w:val="0"/>
-        <w:adjustRightInd w:val="0"/>
-        <w:spacing w:after="0" w:line="240" w:lineRule="auto"/>
-        <w:rPr>
-          <w:rFonts w:ascii="Segoe UI" w:hAnsi="Segoe UI" w:cs="Segoe UI"/>
-          <w:sz w:val="17"/>
-          <w:szCs w:val="17"/>
-        </w:rPr>
-      </w:pPr>
-    </w:p>
-    <w:p>
-      <w:pPr>
-        <w:tabs>
-          <w:tab w:val="left" w:pos="300"/>
-          <w:tab w:val="left" w:pos="2400"/>
-          <w:tab w:val="left" w:pos="4500"/>
-        </w:tabs>
-        <w:autoSpaceDE w:val="0"/>
-        <w:autoSpaceDN w:val="0"/>
-        <w:adjustRightInd w:val="0"/>
-        <w:spacing w:after="0" w:line="240" w:lineRule="auto"/>
-        <w:rPr>
-          <w:rFonts w:ascii="Segoe UI" w:hAnsi="Segoe UI" w:cs="Segoe UI"/>
-          <w:sz w:val="17"/>
-          <w:szCs w:val="17"/>
-        </w:rPr>
-      </w:pPr>
-      <w:r>
-        <w:rPr>
-          <w:rFonts w:ascii="Segoe UI" w:hAnsi="Segoe UI" w:cs="Segoe UI"/>
-          <w:sz w:val="17"/>
-          <w:szCs w:val="17"/>
-        </w:rPr>
-        <w:t>Масса = 1145.66 граммов</w:t>
-      </w:r>
-    </w:p>
-    <w:p>
-      <w:pPr>
-        <w:tabs>
-          <w:tab w:val="left" w:pos="300"/>
-          <w:tab w:val="left" w:pos="2400"/>
-          <w:tab w:val="left" w:pos="4500"/>
-        </w:tabs>
-        <w:autoSpaceDE w:val="0"/>
-        <w:autoSpaceDN w:val="0"/>
-        <w:adjustRightInd w:val="0"/>
-        <w:spacing w:after="0" w:line="240" w:lineRule="auto"/>
-        <w:rPr>
-          <w:rFonts w:ascii="Segoe UI" w:hAnsi="Segoe UI" w:cs="Segoe UI"/>
-          <w:sz w:val="17"/>
-          <w:szCs w:val="17"/>
-        </w:rPr>
-      </w:pPr>
-    </w:p>
-    <w:p>
-      <w:pPr>
-        <w:tabs>
-          <w:tab w:val="left" w:pos="300"/>
-          <w:tab w:val="left" w:pos="2400"/>
-          <w:tab w:val="left" w:pos="4500"/>
-        </w:tabs>
-        <w:autoSpaceDE w:val="0"/>
-        <w:autoSpaceDN w:val="0"/>
-        <w:adjustRightInd w:val="0"/>
-        <w:spacing w:after="0" w:line="240" w:lineRule="auto"/>
-        <w:rPr>
-          <w:rFonts w:ascii="Segoe UI" w:hAnsi="Segoe UI" w:cs="Segoe UI"/>
-          <w:sz w:val="17"/>
-          <w:szCs w:val="17"/>
-        </w:rPr>
-      </w:pPr>
-      <w:r>
-        <w:rPr>
-          <w:rFonts w:ascii="Segoe UI" w:hAnsi="Segoe UI" w:cs="Segoe UI"/>
-          <w:sz w:val="17"/>
-          <w:szCs w:val="17"/>
-        </w:rPr>
-        <w:t>Объем = 391415.41 кубические миллиметры</w:t>
-      </w:r>
-    </w:p>
-    <w:p>
-      <w:pPr>
-        <w:tabs>
-          <w:tab w:val="left" w:pos="300"/>
-          <w:tab w:val="left" w:pos="2400"/>
-          <w:tab w:val="left" w:pos="4500"/>
-        </w:tabs>
-        <w:autoSpaceDE w:val="0"/>
-        <w:autoSpaceDN w:val="0"/>
-        <w:adjustRightInd w:val="0"/>
-        <w:spacing w:after="0" w:line="240" w:lineRule="auto"/>
-        <w:rPr>
-          <w:rFonts w:ascii="Segoe UI" w:hAnsi="Segoe UI" w:cs="Segoe UI"/>
-          <w:sz w:val="17"/>
-          <w:szCs w:val="17"/>
-        </w:rPr>
-      </w:pPr>
-    </w:p>
-    <w:p>
-      <w:pPr>
-        <w:tabs>
-          <w:tab w:val="left" w:pos="300"/>
-          <w:tab w:val="left" w:pos="2400"/>
-          <w:tab w:val="left" w:pos="4500"/>
-        </w:tabs>
-        <w:autoSpaceDE w:val="0"/>
-        <w:autoSpaceDN w:val="0"/>
-        <w:adjustRightInd w:val="0"/>
-        <w:spacing w:after="0" w:line="240" w:lineRule="auto"/>
-        <w:rPr>
-          <w:rFonts w:ascii="Segoe UI" w:hAnsi="Segoe UI" w:cs="Segoe UI"/>
-          <w:sz w:val="17"/>
-          <w:szCs w:val="17"/>
-        </w:rPr>
-      </w:pPr>
-      <w:r>
-        <w:rPr>
-          <w:rFonts w:ascii="Segoe UI" w:hAnsi="Segoe UI" w:cs="Segoe UI"/>
-          <w:sz w:val="17"/>
-          <w:szCs w:val="17"/>
-        </w:rPr>
-        <w:t>Площадь поверхности = 114145.29  квадратные миллиметры</w:t>
+        <w:t xml:space="preserve">     Система координат: Joint4_DH</w:t>
+      </w:r>
+    </w:p>
+    <w:p>
+      <w:pPr>
+        <w:tabs>
+          <w:tab w:val="left" w:pos="300"/>
+          <w:tab w:val="left" w:pos="2400"/>
+          <w:tab w:val="left" w:pos="4500"/>
+        </w:tabs>
+        <w:autoSpaceDE w:val="0"/>
+        <w:autoSpaceDN w:val="0"/>
+        <w:adjustRightInd w:val="0"/>
+        <w:spacing w:after="0" w:line="240" w:lineRule="auto"/>
+        <w:rPr>
+          <w:rFonts w:ascii="Segoe UI" w:hAnsi="Segoe UI" w:cs="Segoe UI"/>
+          <w:sz w:val="17"/>
+          <w:szCs w:val="17"/>
+        </w:rPr>
+      </w:pPr>
+    </w:p>
+    <w:p>
+      <w:pPr>
+        <w:tabs>
+          <w:tab w:val="left" w:pos="300"/>
+          <w:tab w:val="left" w:pos="2400"/>
+          <w:tab w:val="left" w:pos="4500"/>
+        </w:tabs>
+        <w:autoSpaceDE w:val="0"/>
+        <w:autoSpaceDN w:val="0"/>
+        <w:adjustRightInd w:val="0"/>
+        <w:spacing w:after="0" w:line="240" w:lineRule="auto"/>
+        <w:rPr>
+          <w:rFonts w:ascii="Segoe UI" w:hAnsi="Segoe UI" w:cs="Segoe UI"/>
+          <w:sz w:val="17"/>
+          <w:szCs w:val="17"/>
+        </w:rPr>
+      </w:pPr>
+      <w:r>
+        <w:rPr>
+          <w:rFonts w:ascii="Segoe UI" w:hAnsi="Segoe UI" w:cs="Segoe UI"/>
+          <w:sz w:val="17"/>
+          <w:szCs w:val="17"/>
+        </w:rPr>
+        <w:t>Масса = 1195.76 граммов</w:t>
+      </w:r>
+    </w:p>
+    <w:p>
+      <w:pPr>
+        <w:tabs>
+          <w:tab w:val="left" w:pos="300"/>
+          <w:tab w:val="left" w:pos="2400"/>
+          <w:tab w:val="left" w:pos="4500"/>
+        </w:tabs>
+        <w:autoSpaceDE w:val="0"/>
+        <w:autoSpaceDN w:val="0"/>
+        <w:adjustRightInd w:val="0"/>
+        <w:spacing w:after="0" w:line="240" w:lineRule="auto"/>
+        <w:rPr>
+          <w:rFonts w:ascii="Segoe UI" w:hAnsi="Segoe UI" w:cs="Segoe UI"/>
+          <w:sz w:val="17"/>
+          <w:szCs w:val="17"/>
+        </w:rPr>
+      </w:pPr>
+    </w:p>
+    <w:p>
+      <w:pPr>
+        <w:tabs>
+          <w:tab w:val="left" w:pos="300"/>
+          <w:tab w:val="left" w:pos="2400"/>
+          <w:tab w:val="left" w:pos="4500"/>
+        </w:tabs>
+        <w:autoSpaceDE w:val="0"/>
+        <w:autoSpaceDN w:val="0"/>
+        <w:adjustRightInd w:val="0"/>
+        <w:spacing w:after="0" w:line="240" w:lineRule="auto"/>
+        <w:rPr>
+          <w:rFonts w:ascii="Segoe UI" w:hAnsi="Segoe UI" w:cs="Segoe UI"/>
+          <w:sz w:val="17"/>
+          <w:szCs w:val="17"/>
+        </w:rPr>
+      </w:pPr>
+      <w:r>
+        <w:rPr>
+          <w:rFonts w:ascii="Segoe UI" w:hAnsi="Segoe UI" w:cs="Segoe UI"/>
+          <w:sz w:val="17"/>
+          <w:szCs w:val="17"/>
+        </w:rPr>
+        <w:t>Объем = 400015.34 кубические миллиметры</w:t>
+      </w:r>
+    </w:p>
+    <w:p>
+      <w:pPr>
+        <w:tabs>
+          <w:tab w:val="left" w:pos="300"/>
+          <w:tab w:val="left" w:pos="2400"/>
+          <w:tab w:val="left" w:pos="4500"/>
+        </w:tabs>
+        <w:autoSpaceDE w:val="0"/>
+        <w:autoSpaceDN w:val="0"/>
+        <w:adjustRightInd w:val="0"/>
+        <w:spacing w:after="0" w:line="240" w:lineRule="auto"/>
+        <w:rPr>
+          <w:rFonts w:ascii="Segoe UI" w:hAnsi="Segoe UI" w:cs="Segoe UI"/>
+          <w:sz w:val="17"/>
+          <w:szCs w:val="17"/>
+        </w:rPr>
+      </w:pPr>
+    </w:p>
+    <w:p>
+      <w:pPr>
+        <w:tabs>
+          <w:tab w:val="left" w:pos="300"/>
+          <w:tab w:val="left" w:pos="2400"/>
+          <w:tab w:val="left" w:pos="4500"/>
+        </w:tabs>
+        <w:autoSpaceDE w:val="0"/>
+        <w:autoSpaceDN w:val="0"/>
+        <w:adjustRightInd w:val="0"/>
+        <w:spacing w:after="0" w:line="240" w:lineRule="auto"/>
+        <w:rPr>
+          <w:rFonts w:ascii="Segoe UI" w:hAnsi="Segoe UI" w:cs="Segoe UI"/>
+          <w:sz w:val="17"/>
+          <w:szCs w:val="17"/>
+        </w:rPr>
+      </w:pPr>
+      <w:r>
+        <w:rPr>
+          <w:rFonts w:ascii="Segoe UI" w:hAnsi="Segoe UI" w:cs="Segoe UI"/>
+          <w:sz w:val="17"/>
+          <w:szCs w:val="17"/>
+        </w:rPr>
+        <w:t>Площадь поверхности = 119646.51  квадратные миллиметры</w:t>
       </w:r>
     </w:p>
     <w:p>
@@ -5983,34 +6019,34 @@
           <w:szCs w:val="17"/>
         </w:rPr>
         <w:tab/>
-        <w:t>Y = 38.47</w:t>
-      </w:r>
-    </w:p>
-    <w:p>
-      <w:pPr>
-        <w:tabs>
-          <w:tab w:val="left" w:pos="300"/>
-          <w:tab w:val="left" w:pos="2400"/>
-          <w:tab w:val="left" w:pos="4500"/>
-        </w:tabs>
-        <w:autoSpaceDE w:val="0"/>
-        <w:autoSpaceDN w:val="0"/>
-        <w:adjustRightInd w:val="0"/>
-        <w:spacing w:after="0" w:line="240" w:lineRule="auto"/>
-        <w:rPr>
-          <w:rFonts w:ascii="Segoe UI" w:hAnsi="Segoe UI" w:cs="Segoe UI"/>
-          <w:sz w:val="17"/>
-          <w:szCs w:val="17"/>
-        </w:rPr>
-      </w:pPr>
-      <w:r>
-        <w:rPr>
-          <w:rFonts w:ascii="Segoe UI" w:hAnsi="Segoe UI" w:cs="Segoe UI"/>
-          <w:sz w:val="17"/>
-          <w:szCs w:val="17"/>
-        </w:rPr>
-        <w:tab/>
-        <w:t>Z = 91.26</w:t>
+        <w:t>Y = 49.52</w:t>
+      </w:r>
+    </w:p>
+    <w:p>
+      <w:pPr>
+        <w:tabs>
+          <w:tab w:val="left" w:pos="300"/>
+          <w:tab w:val="left" w:pos="2400"/>
+          <w:tab w:val="left" w:pos="4500"/>
+        </w:tabs>
+        <w:autoSpaceDE w:val="0"/>
+        <w:autoSpaceDN w:val="0"/>
+        <w:adjustRightInd w:val="0"/>
+        <w:spacing w:after="0" w:line="240" w:lineRule="auto"/>
+        <w:rPr>
+          <w:rFonts w:ascii="Segoe UI" w:hAnsi="Segoe UI" w:cs="Segoe UI"/>
+          <w:sz w:val="17"/>
+          <w:szCs w:val="17"/>
+        </w:rPr>
+      </w:pPr>
+      <w:r>
+        <w:rPr>
+          <w:rFonts w:ascii="Segoe UI" w:hAnsi="Segoe UI" w:cs="Segoe UI"/>
+          <w:sz w:val="17"/>
+          <w:szCs w:val="17"/>
+        </w:rPr>
+        <w:tab/>
+        <w:t>Z = 89.34</w:t>
       </w:r>
     </w:p>
     <w:p>
@@ -6125,7 +6161,7 @@
           <w:sz w:val="17"/>
           <w:szCs w:val="17"/>
         </w:rPr>
-        <w:t xml:space="preserve"> = ( 0.00, -0.11, -0.99)   </w:t>
+        <w:t xml:space="preserve"> = ( 0, -0.1, -0.99)   </w:t>
       </w:r>
       <w:r>
         <w:rPr>
@@ -6151,7 +6187,7 @@
           <w:sz w:val="17"/>
           <w:szCs w:val="17"/>
         </w:rPr>
-        <w:t xml:space="preserve"> = 725387.82</w:t>
+        <w:t xml:space="preserve"> = 770273.19</w:t>
       </w:r>
     </w:p>
     <w:p>
@@ -6196,7 +6232,7 @@
           <w:sz w:val="17"/>
           <w:szCs w:val="17"/>
         </w:rPr>
-        <w:t xml:space="preserve"> = (-1.00,  0.01,  0.00)   </w:t>
+        <w:t xml:space="preserve"> = ( 1,  0,  0)   </w:t>
       </w:r>
       <w:r>
         <w:rPr>
@@ -6222,7 +6258,7 @@
           <w:sz w:val="17"/>
           <w:szCs w:val="17"/>
         </w:rPr>
-        <w:t xml:space="preserve"> = 4193709.58</w:t>
+        <w:t xml:space="preserve"> = 4353264.33</w:t>
       </w:r>
     </w:p>
     <w:p>
@@ -6267,7 +6303,7 @@
           <w:sz w:val="17"/>
           <w:szCs w:val="17"/>
         </w:rPr>
-        <w:t xml:space="preserve"> = ( 0.01,  0.99, -0.11)   </w:t>
+        <w:t xml:space="preserve"> = ( 0, -0.99,  0.1)   </w:t>
       </w:r>
       <w:r>
         <w:rPr>
@@ -6293,7 +6329,7 @@
           <w:sz w:val="17"/>
           <w:szCs w:val="17"/>
         </w:rPr>
-        <w:t xml:space="preserve"> = 4312983.05</w:t>
+        <w:t xml:space="preserve"> = 4491244.64</w:t>
       </w:r>
     </w:p>
     <w:p>
@@ -6407,7 +6443,7 @@
           <w:sz w:val="17"/>
           <w:szCs w:val="17"/>
         </w:rPr>
-        <w:t xml:space="preserve"> = 4193712.69</w:t>
+        <w:t xml:space="preserve"> = 4353267.05</w:t>
       </w:r>
       <w:r>
         <w:rPr>
@@ -6433,7 +6469,7 @@
           <w:sz w:val="17"/>
           <w:szCs w:val="17"/>
         </w:rPr>
-        <w:t xml:space="preserve"> = -531.36</w:t>
+        <w:t xml:space="preserve"> = -538.97</w:t>
       </w:r>
       <w:r>
         <w:rPr>
@@ -6459,7 +6495,7 @@
           <w:sz w:val="17"/>
           <w:szCs w:val="17"/>
         </w:rPr>
-        <w:t xml:space="preserve"> = 961.96</w:t>
+        <w:t xml:space="preserve"> = 1056.78</w:t>
       </w:r>
     </w:p>
     <w:p>
@@ -6503,7 +6539,7 @@
           <w:sz w:val="17"/>
           <w:szCs w:val="17"/>
         </w:rPr>
-        <w:t xml:space="preserve"> = -531.36</w:t>
+        <w:t xml:space="preserve"> = -538.97</w:t>
       </w:r>
       <w:r>
         <w:rPr>
@@ -6529,7 +6565,7 @@
           <w:sz w:val="17"/>
           <w:szCs w:val="17"/>
         </w:rPr>
-        <w:t xml:space="preserve"> = 4271666.73</w:t>
+        <w:t xml:space="preserve"> = 4453147.88</w:t>
       </w:r>
       <w:r>
         <w:rPr>
@@ -6555,7 +6591,7 @@
           <w:sz w:val="17"/>
           <w:szCs w:val="17"/>
         </w:rPr>
-        <w:t xml:space="preserve"> = 382762.77</w:t>
+        <w:t xml:space="preserve"> = 374559.1</w:t>
       </w:r>
     </w:p>
     <w:p>
@@ -6599,7 +6635,7 @@
           <w:sz w:val="17"/>
           <w:szCs w:val="17"/>
         </w:rPr>
-        <w:t xml:space="preserve"> = 961.96</w:t>
+        <w:t xml:space="preserve"> = 1056.78</w:t>
       </w:r>
       <w:r>
         <w:rPr>
@@ -6625,7 +6661,7 @@
           <w:sz w:val="17"/>
           <w:szCs w:val="17"/>
         </w:rPr>
-        <w:t xml:space="preserve"> = 382762.77</w:t>
+        <w:t xml:space="preserve"> = 374559.1</w:t>
       </w:r>
       <w:r>
         <w:rPr>
@@ -6651,7 +6687,7 @@
           <w:sz w:val="17"/>
           <w:szCs w:val="17"/>
         </w:rPr>
-        <w:t xml:space="preserve"> = 766701.03</w:t>
+        <w:t xml:space="preserve"> = 808367.22</w:t>
       </w:r>
     </w:p>
     <w:p>
@@ -6765,7 +6801,7 @@
           <w:sz w:val="17"/>
           <w:szCs w:val="17"/>
         </w:rPr>
-        <w:t xml:space="preserve"> = 15430812.61</w:t>
+        <w:t xml:space="preserve"> = 16829224.19</w:t>
       </w:r>
       <w:r>
         <w:rPr>
@@ -6791,7 +6827,7 @@
           <w:sz w:val="17"/>
           <w:szCs w:val="17"/>
         </w:rPr>
-        <w:t xml:space="preserve"> = 1365.49</w:t>
+        <w:t xml:space="preserve"> = 1903</w:t>
       </w:r>
       <w:r>
         <w:rPr>
@@ -6817,7 +6853,7 @@
           <w:sz w:val="17"/>
           <w:szCs w:val="17"/>
         </w:rPr>
-        <w:t xml:space="preserve"> = 5461.87</w:t>
+        <w:t xml:space="preserve"> = 5461.9</w:t>
       </w:r>
     </w:p>
     <w:p>
@@ -6861,7 +6897,7 @@
           <w:sz w:val="17"/>
           <w:szCs w:val="17"/>
         </w:rPr>
-        <w:t xml:space="preserve"> = 1365.49</w:t>
+        <w:t xml:space="preserve"> = 1903</w:t>
       </w:r>
       <w:r>
         <w:rPr>
@@ -6887,7 +6923,7 @@
           <w:sz w:val="17"/>
           <w:szCs w:val="17"/>
         </w:rPr>
-        <w:t xml:space="preserve"> = 13813327.04</w:t>
+        <w:t xml:space="preserve"> = 13996441.2</w:t>
       </w:r>
       <w:r>
         <w:rPr>
@@ -6913,7 +6949,7 @@
           <w:sz w:val="17"/>
           <w:szCs w:val="17"/>
         </w:rPr>
-        <w:t xml:space="preserve"> = 4404867.37</w:t>
+        <w:t xml:space="preserve"> = 5664860.08</w:t>
       </w:r>
     </w:p>
     <w:p>
@@ -6957,7 +6993,7 @@
           <w:sz w:val="17"/>
           <w:szCs w:val="17"/>
         </w:rPr>
-        <w:t xml:space="preserve"> = 5461.87</w:t>
+        <w:t xml:space="preserve"> = 5461.9</w:t>
       </w:r>
       <w:r>
         <w:rPr>
@@ -6983,7 +7019,7 @@
           <w:sz w:val="17"/>
           <w:szCs w:val="17"/>
         </w:rPr>
-        <w:t xml:space="preserve"> = 4404867.37</w:t>
+        <w:t xml:space="preserve"> = 5664860.08</w:t>
       </w:r>
       <w:r>
         <w:rPr>
@@ -7009,7 +7045,7 @@
           <w:sz w:val="17"/>
           <w:szCs w:val="17"/>
         </w:rPr>
-        <w:t xml:space="preserve"> = 2462144.88</w:t>
+        <w:t xml:space="preserve"> = 3741035.11</w:t>
       </w:r>
     </w:p>
     <w:p>
@@ -7050,10 +7086,10 @@
           <w:noProof/>
         </w:rPr>
         <w:drawing>
-          <wp:inline distT="0" distB="0" distL="0" distR="0" wp14:anchorId="1094470F" wp14:editId="3F316292">
-            <wp:extent cx="4222750" cy="3263054"/>
-            <wp:effectExtent l="0" t="0" r="6350" b="0"/>
-            <wp:docPr id="3" name="Рисунок 3"/>
+          <wp:inline distT="0" distB="0" distL="0" distR="0" wp14:anchorId="620623F2" wp14:editId="17DC7AC3">
+            <wp:extent cx="4705350" cy="3056122"/>
+            <wp:effectExtent l="0" t="0" r="0" b="0"/>
+            <wp:docPr id="10" name="Рисунок 10"/>
             <wp:cNvGraphicFramePr>
               <a:graphicFrameLocks xmlns:a="http://schemas.openxmlformats.org/drawingml/2006/main" noChangeAspect="1"/>
             </wp:cNvGraphicFramePr>
@@ -7073,7 +7109,7 @@
                   <pic:spPr>
                     <a:xfrm>
                       <a:off x="0" y="0"/>
-                      <a:ext cx="4235192" cy="3272668"/>
+                      <a:ext cx="4710986" cy="3059783"/>
                     </a:xfrm>
                     <a:prstGeom prst="rect">
                       <a:avLst/>

</xml_diff>